<commit_message>
CIV-10142 Update GA Order template
</commit_message>
<xml_diff>
--- a/docker/docmosis/templates/CV-UNS-GAP-ENG-01068.docx
+++ b/docker/docmosis/templates/CV-UNS-GAP-ENG-01068.docx
@@ -2,258 +2,939 @@
 <file path=word/document.xml><?xml version="1.0" encoding="utf-8"?>
 <w:document xmlns:wpc="http://schemas.microsoft.com/office/word/2010/wordprocessingCanvas" xmlns:cx="http://schemas.microsoft.com/office/drawing/2014/chartex" xmlns:cx1="http://schemas.microsoft.com/office/drawing/2015/9/8/chartex" xmlns:cx2="http://schemas.microsoft.com/office/drawing/2015/10/21/chartex" xmlns:cx3="http://schemas.microsoft.com/office/drawing/2016/5/9/chartex" xmlns:cx4="http://schemas.microsoft.com/office/drawing/2016/5/10/chartex" xmlns:cx5="http://schemas.microsoft.com/office/drawing/2016/5/11/chartex" xmlns:cx6="http://schemas.microsoft.com/office/drawing/2016/5/12/chartex" xmlns:cx7="http://schemas.microsoft.com/office/drawing/2016/5/13/chartex" xmlns:cx8="http://schemas.microsoft.com/office/drawing/2016/5/14/chartex" xmlns:mc="http://schemas.openxmlformats.org/markup-compatibility/2006" xmlns:aink="http://schemas.microsoft.com/office/drawing/2016/ink" xmlns:am3d="http://schemas.microsoft.com/office/drawing/2017/model3d" xmlns:o="urn:schemas-microsoft-com:office:office" xmlns:oel="http://schemas.microsoft.com/office/2019/extlst" xmlns:r="http://schemas.openxmlformats.org/officeDocument/2006/relationships" xmlns:m="http://schemas.openxmlformats.org/officeDocument/2006/math" xmlns:v="urn:schemas-microsoft-com:vml" xmlns:wp14="http://schemas.microsoft.com/office/word/2010/wordprocessingDrawing" xmlns:wp="http://schemas.openxmlformats.org/drawingml/2006/wordprocessingDrawing" xmlns:w10="urn:schemas-microsoft-com:office:word" xmlns:w="http://schemas.openxmlformats.org/wordprocessingml/2006/main" xmlns:w14="http://schemas.microsoft.com/office/word/2010/wordml" xmlns:w15="http://schemas.microsoft.com/office/word/2012/wordml" xmlns:w16cex="http://schemas.microsoft.com/office/word/2018/wordml/cex" xmlns:w16cid="http://schemas.microsoft.com/office/word/2016/wordml/cid" xmlns:w16="http://schemas.microsoft.com/office/word/2018/wordml" xmlns:w16sdtdh="http://schemas.microsoft.com/office/word/2020/wordml/sdtdatahash" xmlns:w16se="http://schemas.microsoft.com/office/word/2015/wordml/symex" xmlns:wpg="http://schemas.microsoft.com/office/word/2010/wordprocessingGroup" xmlns:wpi="http://schemas.microsoft.com/office/word/2010/wordprocessingInk" xmlns:wne="http://schemas.microsoft.com/office/word/2006/wordml" xmlns:wps="http://schemas.microsoft.com/office/word/2010/wordprocessingShape" mc:Ignorable="w14 w15 w16se w16cid w16 w16cex w16sdtdh wp14">
   <w:body>
+    <w:tbl>
+      <w:tblPr>
+        <w:tblStyle w:val="TableGrid"/>
+        <w:tblW w:w="0" w:type="auto"/>
+        <w:tblInd w:w="0" w:type="dxa"/>
+        <w:tblLook w:val="04A0" w:firstRow="1" w:lastRow="0" w:firstColumn="1" w:lastColumn="0" w:noHBand="0" w:noVBand="1"/>
+      </w:tblPr>
+      <w:tblGrid>
+        <w:gridCol w:w="2681"/>
+        <w:gridCol w:w="4458"/>
+        <w:gridCol w:w="1887"/>
+      </w:tblGrid>
+      <w:tr>
+        <w:tc>
+          <w:tcPr>
+            <w:tcW w:w="1838" w:type="dxa"/>
+            <w:tcBorders>
+              <w:top w:val="nil"/>
+              <w:left w:val="nil"/>
+              <w:bottom w:val="nil"/>
+              <w:right w:val="nil"/>
+            </w:tcBorders>
+            <w:hideMark/>
+          </w:tcPr>
+          <w:p>
+            <w:pPr>
+              <w:rPr>
+                <w:rFonts w:ascii="GDS Transport Website Light" w:hAnsi="GDS Transport Website Light"/>
+                <w:b/>
+                <w:bCs/>
+              </w:rPr>
+            </w:pPr>
+            <w:r>
+              <w:rPr>
+                <w:rFonts w:ascii="GDS Transport Website Light" w:hAnsi="GDS Transport Website Light"/>
+                <w:b/>
+                <w:bCs/>
+                <w:sz w:val="28"/>
+                <w:szCs w:val="28"/>
+              </w:rPr>
+              <w:t>ORDER</w:t>
+            </w:r>
+          </w:p>
+        </w:tc>
+        <w:tc>
+          <w:tcPr>
+            <w:tcW w:w="5250" w:type="dxa"/>
+            <w:tcBorders>
+              <w:top w:val="nil"/>
+              <w:left w:val="nil"/>
+              <w:bottom w:val="nil"/>
+              <w:right w:val="nil"/>
+            </w:tcBorders>
+            <w:hideMark/>
+          </w:tcPr>
+          <w:p>
+            <w:pPr>
+              <w:jc w:val="center"/>
+              <w:rPr>
+                <w:rFonts w:ascii="GDS Transport Website Light" w:hAnsi="GDS Transport Website Light"/>
+                <w:b/>
+                <w:bCs/>
+              </w:rPr>
+            </w:pPr>
+            <w:r>
+              <w:rPr>
+                <w:rFonts w:ascii="GDS Transport Website Light" w:hAnsi="GDS Transport Website Light"/>
+                <w:b/>
+                <w:bCs/>
+                <w:sz w:val="28"/>
+                <w:szCs w:val="28"/>
+              </w:rPr>
+              <w:t>In the County Court at</w:t>
+            </w:r>
+          </w:p>
+        </w:tc>
+        <w:tc>
+          <w:tcPr>
+            <w:tcW w:w="1928" w:type="dxa"/>
+            <w:tcBorders>
+              <w:top w:val="nil"/>
+              <w:left w:val="nil"/>
+              <w:bottom w:val="nil"/>
+              <w:right w:val="nil"/>
+            </w:tcBorders>
+            <w:hideMark/>
+          </w:tcPr>
+          <w:p>
+            <w:pPr>
+              <w:rPr>
+                <w:rFonts w:ascii="GDS Transport Website Light" w:hAnsi="GDS Transport Website Light"/>
+              </w:rPr>
+            </w:pPr>
+            <w:r>
+              <w:rPr>
+                <w:rFonts w:ascii="GDS Transport Website Light" w:hAnsi="GDS Transport Website Light"/>
+              </w:rPr>
+              <w:t xml:space="preserve">Case number: </w:t>
+            </w:r>
+          </w:p>
+        </w:tc>
+      </w:tr>
+      <w:tr>
+        <w:tc>
+          <w:tcPr>
+            <w:tcW w:w="1838" w:type="dxa"/>
+            <w:tcBorders>
+              <w:top w:val="nil"/>
+              <w:left w:val="nil"/>
+              <w:bottom w:val="nil"/>
+              <w:right w:val="nil"/>
+            </w:tcBorders>
+            <w:hideMark/>
+          </w:tcPr>
+          <w:p>
+            <w:pPr>
+              <w:rPr>
+                <w:rFonts w:ascii="GDS Transport Website Light" w:hAnsi="GDS Transport Website Light"/>
+              </w:rPr>
+            </w:pPr>
+            <w:r>
+              <w:rPr>
+                <w:rFonts w:ascii="GDS Transport Website Light" w:hAnsi="GDS Transport Website Light"/>
+              </w:rPr>
+              <w:t>&lt;</w:t>
+            </w:r>
+            <w:proofErr w:type="gramStart"/>
+            <w:r>
+              <w:rPr>
+                <w:rFonts w:ascii="GDS Transport Website Light" w:hAnsi="GDS Transport Website Light"/>
+              </w:rPr>
+              <w:t>&lt;{</w:t>
+            </w:r>
+            <w:proofErr w:type="spellStart"/>
+            <w:proofErr w:type="gramEnd"/>
+            <w:r>
+              <w:rPr>
+                <w:rFonts w:ascii="GDS Transport Website Light" w:hAnsi="GDS Transport Website Light"/>
+              </w:rPr>
+              <w:t>dateFormat</w:t>
+            </w:r>
+            <w:proofErr w:type="spellEnd"/>
+            <w:r>
+              <w:rPr>
+                <w:rFonts w:ascii="GDS Transport Website Light" w:hAnsi="GDS Transport Website Light"/>
+              </w:rPr>
+              <w:t>($</w:t>
+            </w:r>
+            <w:proofErr w:type="spellStart"/>
+            <w:r>
+              <w:rPr>
+                <w:rFonts w:ascii="GDS Transport Website Light" w:hAnsi="GDS Transport Website Light"/>
+              </w:rPr>
+              <w:t>nowUTC</w:t>
+            </w:r>
+            <w:proofErr w:type="spellEnd"/>
+            <w:r>
+              <w:rPr>
+                <w:rFonts w:ascii="GDS Transport Website Light" w:hAnsi="GDS Transport Website Light"/>
+              </w:rPr>
+              <w:t xml:space="preserve"> ,‘d MMMM </w:t>
+            </w:r>
+            <w:proofErr w:type="spellStart"/>
+            <w:r>
+              <w:rPr>
+                <w:rFonts w:ascii="GDS Transport Website Light" w:hAnsi="GDS Transport Website Light"/>
+              </w:rPr>
+              <w:t>yyyy</w:t>
+            </w:r>
+            <w:proofErr w:type="spellEnd"/>
+            <w:r>
+              <w:rPr>
+                <w:rFonts w:ascii="GDS Transport Website Light" w:hAnsi="GDS Transport Website Light"/>
+              </w:rPr>
+              <w:t>’)}&gt;&gt;</w:t>
+            </w:r>
+          </w:p>
+        </w:tc>
+        <w:tc>
+          <w:tcPr>
+            <w:tcW w:w="5250" w:type="dxa"/>
+            <w:tcBorders>
+              <w:top w:val="nil"/>
+              <w:left w:val="nil"/>
+              <w:bottom w:val="nil"/>
+              <w:right w:val="nil"/>
+            </w:tcBorders>
+            <w:hideMark/>
+          </w:tcPr>
+          <w:p>
+            <w:pPr>
+              <w:jc w:val="center"/>
+              <w:rPr>
+                <w:rFonts w:ascii="GDS Transport Website Light" w:hAnsi="GDS Transport Website Light"/>
+              </w:rPr>
+            </w:pPr>
+            <w:r>
+              <w:rPr>
+                <w:rFonts w:ascii="GDS Transport Website Light" w:hAnsi="GDS Transport Website Light"/>
+                <w:b/>
+                <w:bCs/>
+                <w:sz w:val="28"/>
+                <w:szCs w:val="28"/>
+              </w:rPr>
+              <w:t>&lt;&lt;</w:t>
+            </w:r>
+            <w:proofErr w:type="spellStart"/>
+            <w:r>
+              <w:rPr>
+                <w:rFonts w:ascii="GDS Transport Website Light" w:hAnsi="GDS Transport Website Light"/>
+                <w:b/>
+                <w:bCs/>
+                <w:sz w:val="28"/>
+                <w:szCs w:val="28"/>
+              </w:rPr>
+              <w:t>courtName</w:t>
+            </w:r>
+            <w:proofErr w:type="spellEnd"/>
+            <w:r>
+              <w:rPr>
+                <w:rFonts w:ascii="GDS Transport Website Light" w:hAnsi="GDS Transport Website Light"/>
+                <w:b/>
+                <w:bCs/>
+                <w:sz w:val="28"/>
+                <w:szCs w:val="28"/>
+              </w:rPr>
+              <w:t>&gt;&gt;</w:t>
+            </w:r>
+          </w:p>
+        </w:tc>
+        <w:tc>
+          <w:tcPr>
+            <w:tcW w:w="1928" w:type="dxa"/>
+            <w:tcBorders>
+              <w:top w:val="nil"/>
+              <w:left w:val="nil"/>
+              <w:bottom w:val="nil"/>
+              <w:right w:val="nil"/>
+            </w:tcBorders>
+            <w:hideMark/>
+          </w:tcPr>
+          <w:p>
+            <w:pPr>
+              <w:rPr>
+                <w:rFonts w:ascii="Courier New" w:hAnsi="Courier New"/>
+                <w:color w:val="080808"/>
+              </w:rPr>
+            </w:pPr>
+            <w:r>
+              <w:t xml:space="preserve">&lt;&lt; </w:t>
+            </w:r>
+            <w:proofErr w:type="spellStart"/>
+            <w:r>
+              <w:t>claimNumber</w:t>
+            </w:r>
+            <w:proofErr w:type="spellEnd"/>
+            <w:r>
+              <w:t>&gt;&gt;</w:t>
+            </w:r>
+          </w:p>
+        </w:tc>
+      </w:tr>
+      <w:tr>
+        <w:tc>
+          <w:tcPr>
+            <w:tcW w:w="1838" w:type="dxa"/>
+            <w:tcBorders>
+              <w:top w:val="nil"/>
+              <w:left w:val="nil"/>
+              <w:bottom w:val="nil"/>
+              <w:right w:val="nil"/>
+            </w:tcBorders>
+          </w:tcPr>
+          <w:p>
+            <w:pPr>
+              <w:rPr>
+                <w:rFonts w:ascii="GDS Transport Website Light" w:hAnsi="GDS Transport Website Light"/>
+              </w:rPr>
+            </w:pPr>
+          </w:p>
+        </w:tc>
+        <w:tc>
+          <w:tcPr>
+            <w:tcW w:w="5250" w:type="dxa"/>
+            <w:tcBorders>
+              <w:top w:val="nil"/>
+              <w:left w:val="nil"/>
+              <w:bottom w:val="nil"/>
+              <w:right w:val="nil"/>
+            </w:tcBorders>
+          </w:tcPr>
+          <w:p>
+            <w:pPr>
+              <w:rPr>
+                <w:rFonts w:ascii="GDS Transport Website Light" w:hAnsi="GDS Transport Website Light"/>
+              </w:rPr>
+            </w:pPr>
+          </w:p>
+        </w:tc>
+        <w:tc>
+          <w:tcPr>
+            <w:tcW w:w="1928" w:type="dxa"/>
+            <w:tcBorders>
+              <w:top w:val="nil"/>
+              <w:left w:val="nil"/>
+              <w:bottom w:val="nil"/>
+              <w:right w:val="nil"/>
+            </w:tcBorders>
+          </w:tcPr>
+          <w:p>
+            <w:pPr>
+              <w:rPr>
+                <w:rFonts w:ascii="GDS Transport Website Light" w:hAnsi="GDS Transport Website Light"/>
+              </w:rPr>
+            </w:pPr>
+          </w:p>
+        </w:tc>
+      </w:tr>
+      <w:tr>
+        <w:tc>
+          <w:tcPr>
+            <w:tcW w:w="1838" w:type="dxa"/>
+            <w:tcBorders>
+              <w:top w:val="nil"/>
+              <w:left w:val="nil"/>
+              <w:bottom w:val="nil"/>
+              <w:right w:val="nil"/>
+            </w:tcBorders>
+          </w:tcPr>
+          <w:p>
+            <w:pPr>
+              <w:rPr>
+                <w:rFonts w:ascii="GDS Transport Website Light" w:hAnsi="GDS Transport Website Light"/>
+              </w:rPr>
+            </w:pPr>
+          </w:p>
+        </w:tc>
+        <w:tc>
+          <w:tcPr>
+            <w:tcW w:w="5250" w:type="dxa"/>
+            <w:tcBorders>
+              <w:top w:val="nil"/>
+              <w:left w:val="nil"/>
+              <w:bottom w:val="nil"/>
+              <w:right w:val="nil"/>
+            </w:tcBorders>
+          </w:tcPr>
+          <w:p>
+            <w:pPr>
+              <w:jc w:val="center"/>
+              <w:rPr>
+                <w:rFonts w:ascii="GDS Transport Website Light" w:hAnsi="GDS Transport Website Light"/>
+              </w:rPr>
+            </w:pPr>
+          </w:p>
+        </w:tc>
+        <w:tc>
+          <w:tcPr>
+            <w:tcW w:w="1928" w:type="dxa"/>
+            <w:tcBorders>
+              <w:top w:val="nil"/>
+              <w:left w:val="nil"/>
+              <w:bottom w:val="nil"/>
+              <w:right w:val="nil"/>
+            </w:tcBorders>
+            <w:hideMark/>
+          </w:tcPr>
+          <w:p>
+            <w:pPr>
+              <w:jc w:val="right"/>
+              <w:rPr>
+                <w:rFonts w:ascii="GDS Transport Website Light" w:hAnsi="GDS Transport Website Light"/>
+              </w:rPr>
+            </w:pPr>
+            <w:r>
+              <w:rPr>
+                <w:rFonts w:ascii="GDS Transport Website Light" w:hAnsi="GDS Transport Website Light"/>
+                <w:noProof/>
+              </w:rPr>
+              <w:drawing>
+                <wp:inline distT="0" distB="0" distL="0" distR="0" wp14:anchorId="1028C61B" wp14:editId="0744B2FC">
+                  <wp:extent cx="685800" cy="685800"/>
+                  <wp:effectExtent l="0" t="0" r="0" b="0"/>
+                  <wp:docPr id="4" name="Picture 4" descr="A close-up of a logo&#10;&#10;Description automatically generated with medium confidence"/>
+                  <wp:cNvGraphicFramePr>
+                    <a:graphicFrameLocks xmlns:a="http://schemas.openxmlformats.org/drawingml/2006/main" noChangeAspect="1"/>
+                  </wp:cNvGraphicFramePr>
+                  <a:graphic xmlns:a="http://schemas.openxmlformats.org/drawingml/2006/main">
+                    <a:graphicData uri="http://schemas.openxmlformats.org/drawingml/2006/picture">
+                      <pic:pic xmlns:pic="http://schemas.openxmlformats.org/drawingml/2006/picture">
+                        <pic:nvPicPr>
+                          <pic:cNvPr id="0" name="Picture 4" descr="A close-up of a logo&#10;&#10;Description automatically generated with medium confidence"/>
+                          <pic:cNvPicPr>
+                            <a:picLocks noChangeAspect="1" noChangeArrowheads="1"/>
+                          </pic:cNvPicPr>
+                        </pic:nvPicPr>
+                        <pic:blipFill>
+                          <a:blip r:embed="rId6">
+                            <a:extLst>
+                              <a:ext uri="{28A0092B-C50C-407E-A947-70E740481C1C}">
+                                <a14:useLocalDpi xmlns:a14="http://schemas.microsoft.com/office/drawing/2010/main" val="0"/>
+                              </a:ext>
+                            </a:extLst>
+                          </a:blip>
+                          <a:srcRect/>
+                          <a:stretch>
+                            <a:fillRect/>
+                          </a:stretch>
+                        </pic:blipFill>
+                        <pic:spPr bwMode="auto">
+                          <a:xfrm>
+                            <a:off x="0" y="0"/>
+                            <a:ext cx="685800" cy="685800"/>
+                          </a:xfrm>
+                          <a:prstGeom prst="rect">
+                            <a:avLst/>
+                          </a:prstGeom>
+                          <a:noFill/>
+                          <a:ln>
+                            <a:noFill/>
+                          </a:ln>
+                        </pic:spPr>
+                      </pic:pic>
+                    </a:graphicData>
+                  </a:graphic>
+                </wp:inline>
+              </w:drawing>
+            </w:r>
+          </w:p>
+        </w:tc>
+      </w:tr>
+      <w:tr>
+        <w:tc>
+          <w:tcPr>
+            <w:tcW w:w="1838" w:type="dxa"/>
+            <w:tcBorders>
+              <w:top w:val="nil"/>
+              <w:left w:val="nil"/>
+              <w:bottom w:val="single" w:sz="4" w:space="0" w:color="auto"/>
+              <w:right w:val="nil"/>
+            </w:tcBorders>
+          </w:tcPr>
+          <w:p>
+            <w:pPr>
+              <w:rPr>
+                <w:rFonts w:ascii="GDS Transport Website Light" w:hAnsi="GDS Transport Website Light"/>
+              </w:rPr>
+            </w:pPr>
+          </w:p>
+        </w:tc>
+        <w:tc>
+          <w:tcPr>
+            <w:tcW w:w="5250" w:type="dxa"/>
+            <w:tcBorders>
+              <w:top w:val="nil"/>
+              <w:left w:val="nil"/>
+              <w:bottom w:val="single" w:sz="4" w:space="0" w:color="auto"/>
+              <w:right w:val="nil"/>
+            </w:tcBorders>
+          </w:tcPr>
+          <w:p>
+            <w:pPr>
+              <w:jc w:val="center"/>
+              <w:rPr>
+                <w:rFonts w:ascii="GDS Transport Website Light" w:hAnsi="GDS Transport Website Light"/>
+              </w:rPr>
+            </w:pPr>
+          </w:p>
+        </w:tc>
+        <w:tc>
+          <w:tcPr>
+            <w:tcW w:w="1928" w:type="dxa"/>
+            <w:tcBorders>
+              <w:top w:val="nil"/>
+              <w:left w:val="nil"/>
+              <w:bottom w:val="single" w:sz="4" w:space="0" w:color="auto"/>
+              <w:right w:val="nil"/>
+            </w:tcBorders>
+          </w:tcPr>
+          <w:p>
+            <w:pPr>
+              <w:jc w:val="right"/>
+              <w:rPr>
+                <w:rFonts w:ascii="GDS Transport Website Light" w:hAnsi="GDS Transport Website Light"/>
+                <w:noProof/>
+              </w:rPr>
+            </w:pPr>
+          </w:p>
+        </w:tc>
+      </w:tr>
+      <w:tr>
+        <w:tc>
+          <w:tcPr>
+            <w:tcW w:w="1838" w:type="dxa"/>
+            <w:tcBorders>
+              <w:top w:val="single" w:sz="4" w:space="0" w:color="auto"/>
+              <w:left w:val="nil"/>
+              <w:bottom w:val="nil"/>
+              <w:right w:val="nil"/>
+            </w:tcBorders>
+            <w:hideMark/>
+          </w:tcPr>
+          <w:p>
+            <w:pPr>
+              <w:rPr>
+                <w:rFonts w:cstheme="minorHAnsi"/>
+              </w:rPr>
+            </w:pPr>
+            <w:r>
+              <w:rPr>
+                <w:rFonts w:cstheme="minorHAnsi"/>
+              </w:rPr>
+              <w:t>Parties</w:t>
+            </w:r>
+          </w:p>
+        </w:tc>
+        <w:tc>
+          <w:tcPr>
+            <w:tcW w:w="5250" w:type="dxa"/>
+            <w:tcBorders>
+              <w:top w:val="single" w:sz="4" w:space="0" w:color="auto"/>
+              <w:left w:val="nil"/>
+              <w:bottom w:val="nil"/>
+              <w:right w:val="nil"/>
+            </w:tcBorders>
+            <w:hideMark/>
+          </w:tcPr>
+          <w:p>
+            <w:pPr>
+              <w:jc w:val="center"/>
+              <w:rPr>
+                <w:rFonts w:cstheme="minorHAnsi"/>
+              </w:rPr>
+            </w:pPr>
+            <w:r>
+              <w:rPr>
+                <w:rFonts w:cstheme="minorHAnsi"/>
+              </w:rPr>
+              <w:t>&lt;&lt;</w:t>
+            </w:r>
+            <w:proofErr w:type="spellStart"/>
+            <w:r>
+              <w:rPr>
+                <w:rFonts w:cstheme="minorHAnsi"/>
+              </w:rPr>
+              <w:t>claimantName</w:t>
+            </w:r>
+            <w:proofErr w:type="spellEnd"/>
+            <w:r>
+              <w:rPr>
+                <w:rFonts w:cstheme="minorHAnsi"/>
+              </w:rPr>
+              <w:t>&gt;&gt;</w:t>
+            </w:r>
+          </w:p>
+        </w:tc>
+        <w:tc>
+          <w:tcPr>
+            <w:tcW w:w="1928" w:type="dxa"/>
+            <w:tcBorders>
+              <w:top w:val="single" w:sz="4" w:space="0" w:color="auto"/>
+              <w:left w:val="nil"/>
+              <w:bottom w:val="nil"/>
+              <w:right w:val="nil"/>
+            </w:tcBorders>
+            <w:hideMark/>
+          </w:tcPr>
+          <w:p>
+            <w:pPr>
+              <w:jc w:val="right"/>
+              <w:rPr>
+                <w:rFonts w:cstheme="minorHAnsi"/>
+                <w:noProof/>
+              </w:rPr>
+            </w:pPr>
+            <w:r>
+              <w:rPr>
+                <w:rFonts w:cstheme="minorHAnsi"/>
+                <w:noProof/>
+              </w:rPr>
+              <w:t>Claimant</w:t>
+            </w:r>
+          </w:p>
+        </w:tc>
+      </w:tr>
+      <w:tr>
+        <w:tc>
+          <w:tcPr>
+            <w:tcW w:w="1838" w:type="dxa"/>
+            <w:tcBorders>
+              <w:top w:val="nil"/>
+              <w:left w:val="nil"/>
+              <w:bottom w:val="single" w:sz="4" w:space="0" w:color="auto"/>
+              <w:right w:val="nil"/>
+            </w:tcBorders>
+          </w:tcPr>
+          <w:p>
+            <w:pPr>
+              <w:rPr>
+                <w:rFonts w:ascii="GDS Transport Website Light" w:hAnsi="GDS Transport Website Light"/>
+              </w:rPr>
+            </w:pPr>
+          </w:p>
+        </w:tc>
+        <w:tc>
+          <w:tcPr>
+            <w:tcW w:w="5250" w:type="dxa"/>
+            <w:tcBorders>
+              <w:top w:val="nil"/>
+              <w:left w:val="nil"/>
+              <w:bottom w:val="single" w:sz="4" w:space="0" w:color="auto"/>
+              <w:right w:val="nil"/>
+            </w:tcBorders>
+            <w:hideMark/>
+          </w:tcPr>
+          <w:p>
+            <w:pPr>
+              <w:jc w:val="center"/>
+              <w:rPr>
+                <w:rFonts w:ascii="GDS Transport Website Light" w:hAnsi="GDS Transport Website Light"/>
+              </w:rPr>
+            </w:pPr>
+            <w:r>
+              <w:t>&lt;&lt;</w:t>
+            </w:r>
+            <w:proofErr w:type="spellStart"/>
+            <w:r>
+              <w:t>defendantName</w:t>
+            </w:r>
+            <w:proofErr w:type="spellEnd"/>
+            <w:r>
+              <w:t>&gt;&gt;</w:t>
+            </w:r>
+          </w:p>
+        </w:tc>
+        <w:tc>
+          <w:tcPr>
+            <w:tcW w:w="1928" w:type="dxa"/>
+            <w:tcBorders>
+              <w:top w:val="nil"/>
+              <w:left w:val="nil"/>
+              <w:bottom w:val="single" w:sz="4" w:space="0" w:color="auto"/>
+              <w:right w:val="nil"/>
+            </w:tcBorders>
+            <w:hideMark/>
+          </w:tcPr>
+          <w:p>
+            <w:pPr>
+              <w:jc w:val="right"/>
+              <w:rPr>
+                <w:rFonts w:ascii="GDS Transport Website Light" w:hAnsi="GDS Transport Website Light"/>
+                <w:noProof/>
+              </w:rPr>
+            </w:pPr>
+            <w:r>
+              <w:rPr>
+                <w:rFonts w:cstheme="minorHAnsi"/>
+                <w:noProof/>
+              </w:rPr>
+              <w:t>Defendant</w:t>
+            </w:r>
+          </w:p>
+        </w:tc>
+      </w:tr>
+    </w:tbl>
+    <w:p/>
     <w:p>
       <w:pPr>
         <w:rPr>
-          <w:sz w:val="28"/>
-          <w:szCs w:val="28"/>
+          <w:rFonts w:cstheme="minorHAnsi"/>
         </w:rPr>
       </w:pPr>
       <w:r>
         <w:rPr>
-          <w:sz w:val="32"/>
-          <w:szCs w:val="32"/>
-        </w:rPr>
-        <w:t>In the County Court (Online Civil Claims)</w:t>
-      </w:r>
-      <w:r>
-        <w:rPr>
-          <w:sz w:val="28"/>
-          <w:szCs w:val="28"/>
-        </w:rPr>
-        <w:tab/>
+          <w:rFonts w:cstheme="minorHAnsi"/>
+        </w:rPr>
+        <w:t>This order is made by &lt;&lt;</w:t>
+      </w:r>
+      <w:proofErr w:type="spellStart"/>
+      <w:r>
+        <w:rPr>
+          <w:rFonts w:cstheme="minorHAnsi"/>
+        </w:rPr>
+        <w:t>judgeNameTitle</w:t>
+      </w:r>
+      <w:proofErr w:type="spellEnd"/>
+      <w:r>
+        <w:rPr>
+          <w:rFonts w:cstheme="minorHAnsi"/>
+        </w:rPr>
+        <w:t>&gt;&gt; on &lt;&lt;</w:t>
+      </w:r>
+      <w:proofErr w:type="spellStart"/>
+      <w:r>
+        <w:t>submittedOn</w:t>
+      </w:r>
+      <w:proofErr w:type="spellEnd"/>
+      <w:r>
+        <w:rPr>
+          <w:rFonts w:cstheme="minorHAnsi"/>
+        </w:rPr>
+        <w:t>&gt;&gt; at &lt;&lt;</w:t>
+      </w:r>
+      <w:proofErr w:type="spellStart"/>
+      <w:r>
+        <w:rPr>
+          <w:rFonts w:cstheme="minorHAnsi"/>
+        </w:rPr>
+        <w:t>courtName</w:t>
+      </w:r>
+      <w:proofErr w:type="spellEnd"/>
+      <w:r>
+        <w:rPr>
+          <w:rFonts w:cstheme="minorHAnsi"/>
+        </w:rPr>
+        <w:t>&gt;&gt;.</w:t>
       </w:r>
     </w:p>
     <w:p>
       <w:pPr>
-        <w:ind w:left="5040"/>
+        <w:rPr>
+          <w:rFonts w:cstheme="minorHAnsi"/>
+        </w:rPr>
       </w:pPr>
     </w:p>
     <w:p>
       <w:pPr>
-        <w:ind w:left="5040"/>
+        <w:rPr>
+          <w:rFonts w:cstheme="minorHAnsi"/>
+        </w:rPr>
       </w:pPr>
-      <w:r>
-        <w:rPr>
-          <w:noProof/>
-        </w:rPr>
-        <w:drawing>
-          <wp:anchor distT="0" distB="0" distL="114300" distR="114300" simplePos="0" relativeHeight="251658240" behindDoc="0" locked="0" layoutInCell="1" allowOverlap="1" wp14:anchorId="1DB023CD" wp14:editId="38137733">
-            <wp:simplePos x="0" y="0"/>
-            <wp:positionH relativeFrom="column">
-              <wp:posOffset>1871980</wp:posOffset>
-            </wp:positionH>
-            <wp:positionV relativeFrom="paragraph">
-              <wp:posOffset>145959</wp:posOffset>
-            </wp:positionV>
-            <wp:extent cx="1175657" cy="1086083"/>
-            <wp:effectExtent l="0" t="0" r="5715" b="0"/>
-            <wp:wrapNone/>
-            <wp:docPr id="1" name="Picture 1"/>
-            <wp:cNvGraphicFramePr>
-              <a:graphicFrameLocks xmlns:a="http://schemas.openxmlformats.org/drawingml/2006/main" noChangeAspect="1"/>
-            </wp:cNvGraphicFramePr>
-            <a:graphic xmlns:a="http://schemas.openxmlformats.org/drawingml/2006/main">
-              <a:graphicData uri="http://schemas.openxmlformats.org/drawingml/2006/picture">
-                <pic:pic xmlns:pic="http://schemas.openxmlformats.org/drawingml/2006/picture">
-                  <pic:nvPicPr>
-                    <pic:cNvPr id="1" name=""/>
-                    <pic:cNvPicPr/>
-                  </pic:nvPicPr>
-                  <pic:blipFill>
-                    <a:blip r:embed="rId6">
-                      <a:extLst>
-                        <a:ext uri="{28A0092B-C50C-407E-A947-70E740481C1C}">
-                          <a14:useLocalDpi xmlns:a14="http://schemas.microsoft.com/office/drawing/2010/main" val="0"/>
-                        </a:ext>
-                      </a:extLst>
-                    </a:blip>
-                    <a:stretch>
-                      <a:fillRect/>
-                    </a:stretch>
-                  </pic:blipFill>
-                  <pic:spPr>
-                    <a:xfrm>
-                      <a:off x="0" y="0"/>
-                      <a:ext cx="1175657" cy="1086083"/>
-                    </a:xfrm>
-                    <a:prstGeom prst="rect">
-                      <a:avLst/>
-                    </a:prstGeom>
-                  </pic:spPr>
-                </pic:pic>
-              </a:graphicData>
-            </a:graphic>
-            <wp14:sizeRelH relativeFrom="page">
-              <wp14:pctWidth>0</wp14:pctWidth>
-            </wp14:sizeRelH>
-            <wp14:sizeRelV relativeFrom="page">
-              <wp14:pctHeight>0</wp14:pctHeight>
-            </wp14:sizeRelV>
-          </wp:anchor>
-        </w:drawing>
-      </w:r>
-      <w:r>
-        <w:rPr>
+    </w:p>
+    <w:p>
+      <w:pPr>
+        <w:rPr>
+          <w:rFonts w:cstheme="minorHAnsi"/>
           <w:b/>
           <w:bCs/>
         </w:rPr>
-        <w:t>Claim number</w:t>
-      </w:r>
-      <w:r>
-        <w:t xml:space="preserve"> &lt;&lt;</w:t>
+      </w:pPr>
+      <w:r>
+        <w:rPr>
+          <w:rFonts w:cstheme="minorHAnsi"/>
+          <w:b/>
+          <w:bCs/>
+        </w:rPr>
+        <w:t xml:space="preserve">THE COURT RECORDS THAT: </w:t>
+      </w:r>
+    </w:p>
+    <w:p>
+      <w:pPr>
+        <w:rPr>
+          <w:rFonts w:cstheme="minorHAnsi"/>
+          <w:b/>
+          <w:bCs/>
+        </w:rPr>
+      </w:pPr>
+    </w:p>
+    <w:p>
+      <w:pPr>
+        <w:rPr>
+          <w:rFonts w:cstheme="minorHAnsi"/>
+        </w:rPr>
+      </w:pPr>
+      <w:r>
+        <w:rPr>
+          <w:rFonts w:cstheme="minorHAnsi"/>
+        </w:rPr>
+        <w:t>&lt;&lt;</w:t>
       </w:r>
       <w:proofErr w:type="spellStart"/>
       <w:r>
-        <w:t>claimNumber</w:t>
+        <w:t>judgeRecital</w:t>
       </w:r>
       <w:proofErr w:type="spellEnd"/>
       <w:r>
+        <w:rPr>
+          <w:rFonts w:cstheme="minorHAnsi"/>
+        </w:rPr>
         <w:t>&gt;&gt;</w:t>
       </w:r>
     </w:p>
-    <w:p/>
-    <w:p/>
-    <w:p/>
-    <w:p/>
-    <w:p/>
-    <w:p/>
-    <w:p/>
     <w:p>
-      <w:r>
-        <w:t xml:space="preserve">Between </w:t>
+      <w:pPr>
+        <w:rPr>
+          <w:rFonts w:cstheme="minorHAnsi"/>
+        </w:rPr>
+      </w:pPr>
+    </w:p>
+    <w:p>
+      <w:pPr>
+        <w:rPr>
+          <w:rFonts w:cstheme="minorHAnsi"/>
+        </w:rPr>
+      </w:pPr>
+    </w:p>
+    <w:p>
+      <w:pPr>
+        <w:rPr>
+          <w:rFonts w:cstheme="minorHAnsi"/>
+          <w:b/>
+          <w:bCs/>
+        </w:rPr>
+      </w:pPr>
+      <w:r>
+        <w:rPr>
+          <w:rFonts w:cstheme="minorHAnsi"/>
+          <w:b/>
+          <w:bCs/>
+        </w:rPr>
+        <w:t xml:space="preserve">THE COURT ORDERS THAT: </w:t>
+      </w:r>
+    </w:p>
+    <w:p>
+      <w:pPr>
+        <w:rPr>
+          <w:rFonts w:cstheme="minorHAnsi"/>
+          <w:b/>
+          <w:bCs/>
+        </w:rPr>
+      </w:pPr>
+    </w:p>
+    <w:p>
+      <w:r>
+        <w:t>&lt;&lt;</w:t>
+      </w:r>
+      <w:proofErr w:type="spellStart"/>
+      <w:r>
+        <w:t>generalOrder</w:t>
+      </w:r>
+      <w:proofErr w:type="spellEnd"/>
+      <w:r>
+        <w:t>&gt;&gt;</w:t>
+      </w:r>
+    </w:p>
+    <w:p>
+      <w:pPr>
+        <w:rPr>
+          <w:rFonts w:cstheme="minorHAnsi"/>
+        </w:rPr>
+      </w:pPr>
+    </w:p>
+    <w:p>
+      <w:r>
+        <w:t>&lt;&lt;</w:t>
+      </w:r>
+      <w:proofErr w:type="spellStart"/>
+      <w:r>
+        <w:t>judicialByCourtsInitiative</w:t>
+      </w:r>
+      <w:proofErr w:type="spellEnd"/>
+      <w:r>
+        <w:t>&gt;&gt;</w:t>
       </w:r>
     </w:p>
     <w:p/>
     <w:p/>
     <w:p>
-      <w:r>
-        <w:t>&lt;&lt;</w:t>
+      <w:pPr>
+        <w:rPr>
+          <w:color w:val="000000"/>
+          <w:sz w:val="27"/>
+          <w:szCs w:val="27"/>
+        </w:rPr>
+      </w:pPr>
+      <w:r>
+        <w:rPr>
+          <w:color w:val="000000"/>
+          <w:sz w:val="27"/>
+          <w:szCs w:val="27"/>
+        </w:rPr>
+        <w:t>&lt;&lt;cs</w:t>
+      </w:r>
+      <w:proofErr w:type="gramStart"/>
+      <w:r>
+        <w:rPr>
+          <w:color w:val="000000"/>
+          <w:sz w:val="27"/>
+          <w:szCs w:val="27"/>
+        </w:rPr>
+        <w:t>_{</w:t>
       </w:r>
       <w:proofErr w:type="spellStart"/>
-      <w:r>
-        <w:t>claimantName</w:t>
+      <w:proofErr w:type="gramEnd"/>
+      <w:r>
+        <w:rPr>
+          <w:color w:val="000000"/>
+          <w:sz w:val="27"/>
+          <w:szCs w:val="27"/>
+        </w:rPr>
+        <w:t>reasonAvailable</w:t>
       </w:r>
       <w:proofErr w:type="spellEnd"/>
       <w:r>
-        <w:t xml:space="preserve">&gt;&gt; </w:t>
-      </w:r>
-      <w:r>
-        <w:tab/>
-      </w:r>
-      <w:r>
-        <w:tab/>
-      </w:r>
-      <w:r>
-        <w:tab/>
-        <w:t>(the claimant)</w:t>
-      </w:r>
-    </w:p>
-    <w:p/>
-    <w:p>
-      <w:r>
-        <w:t>And</w:t>
-      </w:r>
-    </w:p>
-    <w:p/>
-    <w:p>
-      <w:r>
-        <w:t>&lt;&lt;</w:t>
-      </w:r>
-      <w:proofErr w:type="spellStart"/>
-      <w:r>
-        <w:t>defendantName</w:t>
-      </w:r>
-      <w:proofErr w:type="spellEnd"/>
-      <w:r>
-        <w:t>&gt;&gt;</w:t>
-      </w:r>
-      <w:r>
-        <w:tab/>
-      </w:r>
-      <w:r>
-        <w:tab/>
-      </w:r>
-      <w:r>
-        <w:tab/>
-        <w:t>(the defendant)</w:t>
-      </w:r>
-    </w:p>
-    <w:p/>
-    <w:p>
-      <w:r>
-        <w:t xml:space="preserve"> </w:t>
+        <w:rPr>
+          <w:color w:val="000000"/>
+          <w:sz w:val="27"/>
+          <w:szCs w:val="27"/>
+        </w:rPr>
+        <w:t xml:space="preserve">==’Yes’ }&gt;&gt; </w:t>
+      </w:r>
+      <w:r>
+        <w:rPr>
+          <w:b/>
+          <w:bCs/>
+          <w:color w:val="000000"/>
+          <w:sz w:val="27"/>
+          <w:szCs w:val="27"/>
+        </w:rPr>
+        <w:t>REASONS:</w:t>
+      </w:r>
+      <w:r>
+        <w:rPr>
+          <w:color w:val="000000"/>
+          <w:sz w:val="27"/>
+          <w:szCs w:val="27"/>
+        </w:rPr>
+        <w:t xml:space="preserve"> &lt;&lt;es_ &gt;&gt;</w:t>
       </w:r>
     </w:p>
     <w:p/>
     <w:p>
       <w:pPr>
-        <w:pBdr>
-          <w:top w:val="single" w:sz="4" w:space="1" w:color="auto"/>
-          <w:bottom w:val="single" w:sz="4" w:space="1" w:color="auto"/>
-        </w:pBdr>
-        <w:jc w:val="center"/>
-        <w:rPr>
-          <w:b/>
-          <w:bCs/>
+        <w:rPr>
+          <w:color w:val="080808"/>
         </w:rPr>
       </w:pPr>
-    </w:p>
-    <w:p>
-      <w:pPr>
-        <w:pBdr>
-          <w:top w:val="single" w:sz="4" w:space="1" w:color="auto"/>
-          <w:bottom w:val="single" w:sz="4" w:space="1" w:color="auto"/>
-        </w:pBdr>
-        <w:jc w:val="center"/>
-        <w:rPr>
-          <w:b/>
-          <w:bCs/>
-        </w:rPr>
-      </w:pPr>
-      <w:r>
-        <w:rPr>
-          <w:b/>
-          <w:bCs/>
-        </w:rPr>
-        <w:t>Or</w:t>
-      </w:r>
-      <w:r>
-        <w:rPr>
-          <w:b/>
-          <w:bCs/>
-        </w:rPr>
-        <w:t>der</w:t>
-      </w:r>
-    </w:p>
-    <w:p>
-      <w:pPr>
-        <w:pBdr>
-          <w:top w:val="single" w:sz="4" w:space="1" w:color="auto"/>
-          <w:bottom w:val="single" w:sz="4" w:space="1" w:color="auto"/>
-        </w:pBdr>
-        <w:jc w:val="center"/>
-        <w:rPr>
-          <w:b/>
-          <w:bCs/>
-        </w:rPr>
-      </w:pPr>
-    </w:p>
-    <w:p>
-      <w:pPr>
-        <w:rPr>
-          <w:b/>
-          <w:bCs/>
-        </w:rPr>
-      </w:pPr>
-    </w:p>
-    <w:p>
-      <w:r>
-        <w:t>Date: &lt;&lt;</w:t>
+      <w:r>
+        <w:t>&lt;&lt;</w:t>
       </w:r>
       <w:proofErr w:type="spellStart"/>
       <w:r>
-        <w:t>submittedOn</w:t>
+        <w:t>reasonForDecision</w:t>
       </w:r>
       <w:proofErr w:type="spellEnd"/>
       <w:r>
@@ -261,111 +942,6 @@
       </w:r>
     </w:p>
     <w:p/>
-    <w:p>
-      <w:r>
-        <w:t>Application type: &lt;&lt;</w:t>
-      </w:r>
-      <w:proofErr w:type="spellStart"/>
-      <w:r>
-        <w:t>applicationType</w:t>
-      </w:r>
-      <w:proofErr w:type="spellEnd"/>
-      <w:r>
-        <w:t>&gt;&gt;</w:t>
-      </w:r>
-    </w:p>
-    <w:p/>
-    <w:p>
-      <w:r>
-        <w:t>&lt;&lt;</w:t>
-      </w:r>
-      <w:proofErr w:type="spellStart"/>
-      <w:r>
-        <w:t>judgeRecital</w:t>
-      </w:r>
-      <w:proofErr w:type="spellEnd"/>
-      <w:r>
-        <w:t>&gt;&gt;</w:t>
-      </w:r>
-    </w:p>
-    <w:p/>
-    <w:p>
-      <w:r>
-        <w:t>It is ordered that:</w:t>
-      </w:r>
-    </w:p>
-    <w:p/>
-    <w:p>
-      <w:r>
-        <w:t>&lt;&lt;</w:t>
-      </w:r>
-      <w:proofErr w:type="spellStart"/>
-      <w:r>
-        <w:t>generalOrder</w:t>
-      </w:r>
-      <w:proofErr w:type="spellEnd"/>
-      <w:r>
-        <w:t>&gt;&gt;</w:t>
-      </w:r>
-    </w:p>
-    <w:p/>
-    <w:p>
-      <w:pPr>
-        <w:rPr>
-          <w:color w:val="080808"/>
-        </w:rPr>
-      </w:pPr>
-      <w:r>
-        <w:t>&lt;&lt;</w:t>
-      </w:r>
-      <w:proofErr w:type="spellStart"/>
-      <w:r>
-        <w:t>judicialByCourtsInitiative</w:t>
-      </w:r>
-      <w:proofErr w:type="spellEnd"/>
-      <w:r>
-        <w:t>&gt;&gt;</w:t>
-      </w:r>
-    </w:p>
-    <w:p/>
-    <w:p>
-      <w:pPr>
-        <w:rPr>
-          <w:color w:val="080808"/>
-        </w:rPr>
-      </w:pPr>
-      <w:r>
-        <w:t>&lt;&lt;</w:t>
-      </w:r>
-      <w:proofErr w:type="spellStart"/>
-      <w:r>
-        <w:t>reasonForDecision</w:t>
-      </w:r>
-      <w:proofErr w:type="spellEnd"/>
-      <w:r>
-        <w:t>&gt;&gt;</w:t>
-      </w:r>
-    </w:p>
-    <w:p/>
-    <w:p>
-      <w:r>
-        <w:t>Important note:</w:t>
-      </w:r>
-    </w:p>
-    <w:p/>
-    <w:p>
-      <w:r>
-        <w:t>If you cannot comply, you must make an application to the court (and pay the application fee) before the deadline imposed on you. Any application should be made online if it can be made online. Any application that cannot be made online must be made by sending a written application notice to &lt;&lt;</w:t>
-      </w:r>
-      <w:proofErr w:type="spellStart"/>
-      <w:r>
-        <w:t>locationName</w:t>
-      </w:r>
-      <w:proofErr w:type="spellEnd"/>
-      <w:r>
-        <w:t>&gt;&gt;</w:t>
-      </w:r>
-    </w:p>
     <w:sectPr>
       <w:footerReference w:type="even" r:id="rId7"/>
       <w:footerReference w:type="default" r:id="rId8"/>
@@ -628,7 +1204,7 @@
               <v:stroke joinstyle="miter"/>
               <v:path gradientshapeok="t" o:connecttype="rect"/>
             </v:shapetype>
-            <v:shape id="Text Box 2" o:spid="_x0000_s1028" type="#_x0000_t202" alt="Classification: Controlled" style="position:absolute;margin-left:0;margin-top:.05pt;width:34.95pt;height:34.95pt;z-index:251658240;visibility:visible;mso-wrap-style:none;mso-wrap-distance-left:0;mso-wrap-distance-top:0;mso-wrap-distance-right:0;mso-wrap-distance-bottom:0;mso-position-horizontal:left;mso-position-horizontal-relative:left-margin-area;mso-position-vertical:absolute;mso-position-vertical-relative:text;v-text-anchor:top" o:gfxdata="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" filled="f" stroked="f">
+            <v:shape id="Text Box 2" o:spid="_x0000_s1027" type="#_x0000_t202" alt="Classification: Controlled" style="position:absolute;margin-left:0;margin-top:.05pt;width:34.95pt;height:34.95pt;z-index:251658240;visibility:visible;mso-wrap-style:none;mso-wrap-distance-left:0;mso-wrap-distance-top:0;mso-wrap-distance-right:0;mso-wrap-distance-bottom:0;mso-position-horizontal:left;mso-position-horizontal-relative:left-margin-area;mso-position-vertical:absolute;mso-position-vertical-relative:text;v-text-anchor:top" o:gfxdata="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" filled="f" stroked="f">
               <v:textbox style="mso-fit-shape-to-text:t" inset="5pt,0,0,0">
                 <w:txbxContent>
                   <w:p>
@@ -1173,6 +1749,27 @@
     <w:uiPriority w:val="99"/>
     <w:rsid w:val="00F600DD"/>
   </w:style>
+  <w:style w:type="table" w:styleId="TableGrid">
+    <w:name w:val="Table Grid"/>
+    <w:basedOn w:val="TableNormal"/>
+    <w:uiPriority w:val="39"/>
+    <w:rsid w:val="00260D77"/>
+    <w:rPr>
+      <w:kern w:val="2"/>
+      <w14:ligatures w14:val="standardContextual"/>
+    </w:rPr>
+    <w:tblPr>
+      <w:tblInd w:w="0" w:type="nil"/>
+      <w:tblBorders>
+        <w:top w:val="single" w:sz="4" w:space="0" w:color="auto"/>
+        <w:left w:val="single" w:sz="4" w:space="0" w:color="auto"/>
+        <w:bottom w:val="single" w:sz="4" w:space="0" w:color="auto"/>
+        <w:right w:val="single" w:sz="4" w:space="0" w:color="auto"/>
+        <w:insideH w:val="single" w:sz="4" w:space="0" w:color="auto"/>
+        <w:insideV w:val="single" w:sz="4" w:space="0" w:color="auto"/>
+      </w:tblBorders>
+    </w:tblPr>
+  </w:style>
 </w:styles>
 </file>
 

</xml_diff>

<commit_message>
Update GA Judge approve doc template
</commit_message>
<xml_diff>
--- a/docker/docmosis/templates/CV-UNS-GAP-ENG-01068.docx
+++ b/docker/docmosis/templates/CV-UNS-GAP-ENG-01068.docx
@@ -11,8 +11,8 @@
       </w:tblPr>
       <w:tblGrid>
         <w:gridCol w:w="2681"/>
-        <w:gridCol w:w="4458"/>
-        <w:gridCol w:w="1887"/>
+        <w:gridCol w:w="4330"/>
+        <w:gridCol w:w="2015"/>
       </w:tblGrid>
       <w:tr>
         <w:tc>
@@ -126,57 +126,7 @@
               <w:rPr>
                 <w:rFonts w:ascii="GDS Transport Website Light" w:hAnsi="GDS Transport Website Light"/>
               </w:rPr>
-              <w:t>&lt;</w:t>
-            </w:r>
-            <w:proofErr w:type="gramStart"/>
-            <w:r>
-              <w:rPr>
-                <w:rFonts w:ascii="GDS Transport Website Light" w:hAnsi="GDS Transport Website Light"/>
-              </w:rPr>
-              <w:t>&lt;{</w:t>
-            </w:r>
-            <w:proofErr w:type="spellStart"/>
-            <w:proofErr w:type="gramEnd"/>
-            <w:r>
-              <w:rPr>
-                <w:rFonts w:ascii="GDS Transport Website Light" w:hAnsi="GDS Transport Website Light"/>
-              </w:rPr>
-              <w:t>dateFormat</w:t>
-            </w:r>
-            <w:proofErr w:type="spellEnd"/>
-            <w:r>
-              <w:rPr>
-                <w:rFonts w:ascii="GDS Transport Website Light" w:hAnsi="GDS Transport Website Light"/>
-              </w:rPr>
-              <w:t>($</w:t>
-            </w:r>
-            <w:proofErr w:type="spellStart"/>
-            <w:r>
-              <w:rPr>
-                <w:rFonts w:ascii="GDS Transport Website Light" w:hAnsi="GDS Transport Website Light"/>
-              </w:rPr>
-              <w:t>nowUTC</w:t>
-            </w:r>
-            <w:proofErr w:type="spellEnd"/>
-            <w:r>
-              <w:rPr>
-                <w:rFonts w:ascii="GDS Transport Website Light" w:hAnsi="GDS Transport Website Light"/>
-              </w:rPr>
-              <w:t xml:space="preserve"> ,‘d MMMM </w:t>
-            </w:r>
-            <w:proofErr w:type="spellStart"/>
-            <w:r>
-              <w:rPr>
-                <w:rFonts w:ascii="GDS Transport Website Light" w:hAnsi="GDS Transport Website Light"/>
-              </w:rPr>
-              <w:t>yyyy</w:t>
-            </w:r>
-            <w:proofErr w:type="spellEnd"/>
-            <w:r>
-              <w:rPr>
-                <w:rFonts w:ascii="GDS Transport Website Light" w:hAnsi="GDS Transport Website Light"/>
-              </w:rPr>
-              <w:t>’)}&gt;&gt;</w:t>
+              <w:t>&lt;&lt;{dateFormat($nowUTC ,‘d MMMM yyyy’)}&gt;&gt;</w:t>
             </w:r>
           </w:p>
         </w:tc>
@@ -206,29 +156,7 @@
                 <w:sz w:val="28"/>
                 <w:szCs w:val="28"/>
               </w:rPr>
-              <w:t>&lt;&lt;</w:t>
-            </w:r>
-            <w:proofErr w:type="spellStart"/>
-            <w:r>
-              <w:rPr>
-                <w:rFonts w:ascii="GDS Transport Website Light" w:hAnsi="GDS Transport Website Light"/>
-                <w:b/>
-                <w:bCs/>
-                <w:sz w:val="28"/>
-                <w:szCs w:val="28"/>
-              </w:rPr>
-              <w:t>courtName</w:t>
-            </w:r>
-            <w:proofErr w:type="spellEnd"/>
-            <w:r>
-              <w:rPr>
-                <w:rFonts w:ascii="GDS Transport Website Light" w:hAnsi="GDS Transport Website Light"/>
-                <w:b/>
-                <w:bCs/>
-                <w:sz w:val="28"/>
-                <w:szCs w:val="28"/>
-              </w:rPr>
-              <w:t>&gt;&gt;</w:t>
+              <w:t>&lt;&lt;courtName&gt;&gt;</w:t>
             </w:r>
           </w:p>
         </w:tc>
@@ -251,15 +179,7 @@
               </w:rPr>
             </w:pPr>
             <w:r>
-              <w:t xml:space="preserve">&lt;&lt; </w:t>
-            </w:r>
-            <w:proofErr w:type="spellStart"/>
-            <w:r>
-              <w:t>claimNumber</w:t>
-            </w:r>
-            <w:proofErr w:type="spellEnd"/>
-            <w:r>
-              <w:t>&gt;&gt;</w:t>
+              <w:t>&lt;&lt;claimNumber&gt;&gt;</w:t>
             </w:r>
           </w:p>
         </w:tc>
@@ -540,21 +460,7 @@
               <w:rPr>
                 <w:rFonts w:cstheme="minorHAnsi"/>
               </w:rPr>
-              <w:t>&lt;&lt;</w:t>
-            </w:r>
-            <w:proofErr w:type="spellStart"/>
-            <w:r>
-              <w:rPr>
-                <w:rFonts w:cstheme="minorHAnsi"/>
-              </w:rPr>
-              <w:t>claimantName</w:t>
-            </w:r>
-            <w:proofErr w:type="spellEnd"/>
-            <w:r>
-              <w:rPr>
-                <w:rFonts w:cstheme="minorHAnsi"/>
-              </w:rPr>
-              <w:t>&gt;&gt;</w:t>
+              <w:t>&lt;&lt;claimantName&gt;&gt;</w:t>
             </w:r>
           </w:p>
         </w:tc>
@@ -625,15 +531,7 @@
               </w:rPr>
             </w:pPr>
             <w:r>
-              <w:t>&lt;&lt;</w:t>
-            </w:r>
-            <w:proofErr w:type="spellStart"/>
-            <w:r>
-              <w:t>defendantName</w:t>
-            </w:r>
-            <w:proofErr w:type="spellEnd"/>
-            <w:r>
-              <w:t>&gt;&gt;</w:t>
+              <w:t>&lt;&lt;defendantName&gt;&gt;</w:t>
             </w:r>
           </w:p>
         </w:tc>
@@ -678,46 +576,16 @@
         <w:rPr>
           <w:rFonts w:cstheme="minorHAnsi"/>
         </w:rPr>
-        <w:t>This order is made by &lt;&lt;</w:t>
+        <w:t>This order is made by &lt;&lt;judgeNameTitle&gt;&gt; on &lt;&lt;</w:t>
       </w:r>
-      <w:proofErr w:type="spellStart"/>
-      <w:r>
-        <w:rPr>
-          <w:rFonts w:cstheme="minorHAnsi"/>
-        </w:rPr>
-        <w:t>judgeNameTitle</w:t>
-      </w:r>
-      <w:proofErr w:type="spellEnd"/>
-      <w:r>
-        <w:rPr>
-          <w:rFonts w:cstheme="minorHAnsi"/>
-        </w:rPr>
-        <w:t>&gt;&gt; on &lt;&lt;</w:t>
-      </w:r>
-      <w:proofErr w:type="spellStart"/>
       <w:r>
         <w:t>submittedOn</w:t>
       </w:r>
-      <w:proofErr w:type="spellEnd"/>
       <w:r>
         <w:rPr>
           <w:rFonts w:cstheme="minorHAnsi"/>
         </w:rPr>
-        <w:t>&gt;&gt; at &lt;&lt;</w:t>
-      </w:r>
-      <w:proofErr w:type="spellStart"/>
-      <w:r>
-        <w:rPr>
-          <w:rFonts w:cstheme="minorHAnsi"/>
-        </w:rPr>
-        <w:t>courtName</w:t>
-      </w:r>
-      <w:proofErr w:type="spellEnd"/>
-      <w:r>
-        <w:rPr>
-          <w:rFonts w:cstheme="minorHAnsi"/>
-        </w:rPr>
-        <w:t>&gt;&gt;.</w:t>
+        <w:t>&gt;&gt; at &lt;&lt;courtName&gt;&gt;.</w:t>
       </w:r>
     </w:p>
     <w:p>
@@ -772,11 +640,9 @@
         </w:rPr>
         <w:t>&lt;&lt;</w:t>
       </w:r>
-      <w:proofErr w:type="spellStart"/>
       <w:r>
         <w:t>judgeRecital</w:t>
       </w:r>
-      <w:proofErr w:type="spellEnd"/>
       <w:r>
         <w:rPr>
           <w:rFonts w:cstheme="minorHAnsi"/>
@@ -826,15 +692,7 @@
     </w:p>
     <w:p>
       <w:r>
-        <w:t>&lt;&lt;</w:t>
-      </w:r>
-      <w:proofErr w:type="spellStart"/>
-      <w:r>
-        <w:t>generalOrder</w:t>
-      </w:r>
-      <w:proofErr w:type="spellEnd"/>
-      <w:r>
-        <w:t>&gt;&gt;</w:t>
+        <w:t>&lt;&lt;generalOrder&gt;&gt;</w:t>
       </w:r>
     </w:p>
     <w:p>
@@ -846,15 +704,7 @@
     </w:p>
     <w:p>
       <w:r>
-        <w:t>&lt;&lt;</w:t>
-      </w:r>
-      <w:proofErr w:type="spellStart"/>
-      <w:r>
-        <w:t>judicialByCourtsInitiative</w:t>
-      </w:r>
-      <w:proofErr w:type="spellEnd"/>
-      <w:r>
-        <w:t>&gt;&gt;</w:t>
+        <w:t>&lt;&lt;judicialByCourtsInitiative&gt;&gt;</w:t>
       </w:r>
     </w:p>
     <w:p/>
@@ -873,35 +723,7 @@
           <w:sz w:val="27"/>
           <w:szCs w:val="27"/>
         </w:rPr>
-        <w:t>&lt;&lt;cs</w:t>
-      </w:r>
-      <w:proofErr w:type="gramStart"/>
-      <w:r>
-        <w:rPr>
-          <w:color w:val="000000"/>
-          <w:sz w:val="27"/>
-          <w:szCs w:val="27"/>
-        </w:rPr>
-        <w:t>_{</w:t>
-      </w:r>
-      <w:proofErr w:type="spellStart"/>
-      <w:proofErr w:type="gramEnd"/>
-      <w:r>
-        <w:rPr>
-          <w:color w:val="000000"/>
-          <w:sz w:val="27"/>
-          <w:szCs w:val="27"/>
-        </w:rPr>
-        <w:t>reasonAvailable</w:t>
-      </w:r>
-      <w:proofErr w:type="spellEnd"/>
-      <w:r>
-        <w:rPr>
-          <w:color w:val="000000"/>
-          <w:sz w:val="27"/>
-          <w:szCs w:val="27"/>
-        </w:rPr>
-        <w:t xml:space="preserve">==’Yes’ }&gt;&gt; </w:t>
+        <w:t xml:space="preserve">&lt;&lt;cs_{reasonAvailable==’Yes’ }&gt;&gt; </w:t>
       </w:r>
       <w:r>
         <w:rPr>
@@ -930,15 +752,7 @@
         </w:rPr>
       </w:pPr>
       <w:r>
-        <w:t>&lt;&lt;</w:t>
-      </w:r>
-      <w:proofErr w:type="spellStart"/>
-      <w:r>
-        <w:t>reasonForDecision</w:t>
-      </w:r>
-      <w:proofErr w:type="spellEnd"/>
-      <w:r>
-        <w:t>&gt;&gt;</w:t>
+        <w:t>&lt;&lt;reasonForDecision&gt;&gt;</w:t>
       </w:r>
     </w:p>
     <w:p/>

</xml_diff>

<commit_message>
CIV-10142 10143 10144 GA judge doc template (#3335)
* CIV-10143 Update GA Dismissal Doc template

* Update date in template

* CIV-10599 Update GA Request info doc

* update file

* CIV-10142 Update GA Order template

* CIV-10144 Update Judge direction order template

* Update GA Dismissal order doc

* Update GA Judge approve doc template

* CIV-10599 Fix GA Request more info doc template

* CIV-10144 Update template alignment
</commit_message>
<xml_diff>
--- a/docker/docmosis/templates/CV-UNS-GAP-ENG-01068.docx
+++ b/docker/docmosis/templates/CV-UNS-GAP-ENG-01068.docx
@@ -2,370 +2,760 @@
 <file path=word/document.xml><?xml version="1.0" encoding="utf-8"?>
 <w:document xmlns:wpc="http://schemas.microsoft.com/office/word/2010/wordprocessingCanvas" xmlns:cx="http://schemas.microsoft.com/office/drawing/2014/chartex" xmlns:cx1="http://schemas.microsoft.com/office/drawing/2015/9/8/chartex" xmlns:cx2="http://schemas.microsoft.com/office/drawing/2015/10/21/chartex" xmlns:cx3="http://schemas.microsoft.com/office/drawing/2016/5/9/chartex" xmlns:cx4="http://schemas.microsoft.com/office/drawing/2016/5/10/chartex" xmlns:cx5="http://schemas.microsoft.com/office/drawing/2016/5/11/chartex" xmlns:cx6="http://schemas.microsoft.com/office/drawing/2016/5/12/chartex" xmlns:cx7="http://schemas.microsoft.com/office/drawing/2016/5/13/chartex" xmlns:cx8="http://schemas.microsoft.com/office/drawing/2016/5/14/chartex" xmlns:mc="http://schemas.openxmlformats.org/markup-compatibility/2006" xmlns:aink="http://schemas.microsoft.com/office/drawing/2016/ink" xmlns:am3d="http://schemas.microsoft.com/office/drawing/2017/model3d" xmlns:o="urn:schemas-microsoft-com:office:office" xmlns:oel="http://schemas.microsoft.com/office/2019/extlst" xmlns:r="http://schemas.openxmlformats.org/officeDocument/2006/relationships" xmlns:m="http://schemas.openxmlformats.org/officeDocument/2006/math" xmlns:v="urn:schemas-microsoft-com:vml" xmlns:wp14="http://schemas.microsoft.com/office/word/2010/wordprocessingDrawing" xmlns:wp="http://schemas.openxmlformats.org/drawingml/2006/wordprocessingDrawing" xmlns:w10="urn:schemas-microsoft-com:office:word" xmlns:w="http://schemas.openxmlformats.org/wordprocessingml/2006/main" xmlns:w14="http://schemas.microsoft.com/office/word/2010/wordml" xmlns:w15="http://schemas.microsoft.com/office/word/2012/wordml" xmlns:w16cex="http://schemas.microsoft.com/office/word/2018/wordml/cex" xmlns:w16cid="http://schemas.microsoft.com/office/word/2016/wordml/cid" xmlns:w16="http://schemas.microsoft.com/office/word/2018/wordml" xmlns:w16sdtdh="http://schemas.microsoft.com/office/word/2020/wordml/sdtdatahash" xmlns:w16se="http://schemas.microsoft.com/office/word/2015/wordml/symex" xmlns:wpg="http://schemas.microsoft.com/office/word/2010/wordprocessingGroup" xmlns:wpi="http://schemas.microsoft.com/office/word/2010/wordprocessingInk" xmlns:wne="http://schemas.microsoft.com/office/word/2006/wordml" xmlns:wps="http://schemas.microsoft.com/office/word/2010/wordprocessingShape" mc:Ignorable="w14 w15 w16se w16cid w16 w16cex w16sdtdh wp14">
   <w:body>
+    <w:tbl>
+      <w:tblPr>
+        <w:tblStyle w:val="TableGrid"/>
+        <w:tblW w:w="0" w:type="auto"/>
+        <w:tblInd w:w="0" w:type="dxa"/>
+        <w:tblLook w:val="04A0" w:firstRow="1" w:lastRow="0" w:firstColumn="1" w:lastColumn="0" w:noHBand="0" w:noVBand="1"/>
+      </w:tblPr>
+      <w:tblGrid>
+        <w:gridCol w:w="2681"/>
+        <w:gridCol w:w="4330"/>
+        <w:gridCol w:w="2015"/>
+      </w:tblGrid>
+      <w:tr>
+        <w:tc>
+          <w:tcPr>
+            <w:tcW w:w="1838" w:type="dxa"/>
+            <w:tcBorders>
+              <w:top w:val="nil"/>
+              <w:left w:val="nil"/>
+              <w:bottom w:val="nil"/>
+              <w:right w:val="nil"/>
+            </w:tcBorders>
+            <w:hideMark/>
+          </w:tcPr>
+          <w:p>
+            <w:pPr>
+              <w:rPr>
+                <w:rFonts w:ascii="GDS Transport Website Light" w:hAnsi="GDS Transport Website Light"/>
+                <w:b/>
+                <w:bCs/>
+              </w:rPr>
+            </w:pPr>
+            <w:r>
+              <w:rPr>
+                <w:rFonts w:ascii="GDS Transport Website Light" w:hAnsi="GDS Transport Website Light"/>
+                <w:b/>
+                <w:bCs/>
+                <w:sz w:val="28"/>
+                <w:szCs w:val="28"/>
+              </w:rPr>
+              <w:t>ORDER</w:t>
+            </w:r>
+          </w:p>
+        </w:tc>
+        <w:tc>
+          <w:tcPr>
+            <w:tcW w:w="5250" w:type="dxa"/>
+            <w:tcBorders>
+              <w:top w:val="nil"/>
+              <w:left w:val="nil"/>
+              <w:bottom w:val="nil"/>
+              <w:right w:val="nil"/>
+            </w:tcBorders>
+            <w:hideMark/>
+          </w:tcPr>
+          <w:p>
+            <w:pPr>
+              <w:jc w:val="center"/>
+              <w:rPr>
+                <w:rFonts w:ascii="GDS Transport Website Light" w:hAnsi="GDS Transport Website Light"/>
+                <w:b/>
+                <w:bCs/>
+              </w:rPr>
+            </w:pPr>
+            <w:r>
+              <w:rPr>
+                <w:rFonts w:ascii="GDS Transport Website Light" w:hAnsi="GDS Transport Website Light"/>
+                <w:b/>
+                <w:bCs/>
+                <w:sz w:val="28"/>
+                <w:szCs w:val="28"/>
+              </w:rPr>
+              <w:t>In the County Court at</w:t>
+            </w:r>
+          </w:p>
+        </w:tc>
+        <w:tc>
+          <w:tcPr>
+            <w:tcW w:w="1928" w:type="dxa"/>
+            <w:tcBorders>
+              <w:top w:val="nil"/>
+              <w:left w:val="nil"/>
+              <w:bottom w:val="nil"/>
+              <w:right w:val="nil"/>
+            </w:tcBorders>
+            <w:hideMark/>
+          </w:tcPr>
+          <w:p>
+            <w:pPr>
+              <w:rPr>
+                <w:rFonts w:ascii="GDS Transport Website Light" w:hAnsi="GDS Transport Website Light"/>
+              </w:rPr>
+            </w:pPr>
+            <w:r>
+              <w:rPr>
+                <w:rFonts w:ascii="GDS Transport Website Light" w:hAnsi="GDS Transport Website Light"/>
+              </w:rPr>
+              <w:t xml:space="preserve">Case number: </w:t>
+            </w:r>
+          </w:p>
+        </w:tc>
+      </w:tr>
+      <w:tr>
+        <w:tc>
+          <w:tcPr>
+            <w:tcW w:w="1838" w:type="dxa"/>
+            <w:tcBorders>
+              <w:top w:val="nil"/>
+              <w:left w:val="nil"/>
+              <w:bottom w:val="nil"/>
+              <w:right w:val="nil"/>
+            </w:tcBorders>
+            <w:hideMark/>
+          </w:tcPr>
+          <w:p>
+            <w:pPr>
+              <w:rPr>
+                <w:rFonts w:ascii="GDS Transport Website Light" w:hAnsi="GDS Transport Website Light"/>
+              </w:rPr>
+            </w:pPr>
+            <w:r>
+              <w:rPr>
+                <w:rFonts w:ascii="GDS Transport Website Light" w:hAnsi="GDS Transport Website Light"/>
+              </w:rPr>
+              <w:t>&lt;&lt;{dateFormat($nowUTC ,‘d MMMM yyyy’)}&gt;&gt;</w:t>
+            </w:r>
+          </w:p>
+        </w:tc>
+        <w:tc>
+          <w:tcPr>
+            <w:tcW w:w="5250" w:type="dxa"/>
+            <w:tcBorders>
+              <w:top w:val="nil"/>
+              <w:left w:val="nil"/>
+              <w:bottom w:val="nil"/>
+              <w:right w:val="nil"/>
+            </w:tcBorders>
+            <w:hideMark/>
+          </w:tcPr>
+          <w:p>
+            <w:pPr>
+              <w:jc w:val="center"/>
+              <w:rPr>
+                <w:rFonts w:ascii="GDS Transport Website Light" w:hAnsi="GDS Transport Website Light"/>
+              </w:rPr>
+            </w:pPr>
+            <w:r>
+              <w:rPr>
+                <w:rFonts w:ascii="GDS Transport Website Light" w:hAnsi="GDS Transport Website Light"/>
+                <w:b/>
+                <w:bCs/>
+                <w:sz w:val="28"/>
+                <w:szCs w:val="28"/>
+              </w:rPr>
+              <w:t>&lt;&lt;courtName&gt;&gt;</w:t>
+            </w:r>
+          </w:p>
+        </w:tc>
+        <w:tc>
+          <w:tcPr>
+            <w:tcW w:w="1928" w:type="dxa"/>
+            <w:tcBorders>
+              <w:top w:val="nil"/>
+              <w:left w:val="nil"/>
+              <w:bottom w:val="nil"/>
+              <w:right w:val="nil"/>
+            </w:tcBorders>
+            <w:hideMark/>
+          </w:tcPr>
+          <w:p>
+            <w:pPr>
+              <w:rPr>
+                <w:rFonts w:ascii="Courier New" w:hAnsi="Courier New"/>
+                <w:color w:val="080808"/>
+              </w:rPr>
+            </w:pPr>
+            <w:r>
+              <w:t>&lt;&lt;claimNumber&gt;&gt;</w:t>
+            </w:r>
+          </w:p>
+        </w:tc>
+      </w:tr>
+      <w:tr>
+        <w:tc>
+          <w:tcPr>
+            <w:tcW w:w="1838" w:type="dxa"/>
+            <w:tcBorders>
+              <w:top w:val="nil"/>
+              <w:left w:val="nil"/>
+              <w:bottom w:val="nil"/>
+              <w:right w:val="nil"/>
+            </w:tcBorders>
+          </w:tcPr>
+          <w:p>
+            <w:pPr>
+              <w:rPr>
+                <w:rFonts w:ascii="GDS Transport Website Light" w:hAnsi="GDS Transport Website Light"/>
+              </w:rPr>
+            </w:pPr>
+          </w:p>
+        </w:tc>
+        <w:tc>
+          <w:tcPr>
+            <w:tcW w:w="5250" w:type="dxa"/>
+            <w:tcBorders>
+              <w:top w:val="nil"/>
+              <w:left w:val="nil"/>
+              <w:bottom w:val="nil"/>
+              <w:right w:val="nil"/>
+            </w:tcBorders>
+          </w:tcPr>
+          <w:p>
+            <w:pPr>
+              <w:rPr>
+                <w:rFonts w:ascii="GDS Transport Website Light" w:hAnsi="GDS Transport Website Light"/>
+              </w:rPr>
+            </w:pPr>
+          </w:p>
+        </w:tc>
+        <w:tc>
+          <w:tcPr>
+            <w:tcW w:w="1928" w:type="dxa"/>
+            <w:tcBorders>
+              <w:top w:val="nil"/>
+              <w:left w:val="nil"/>
+              <w:bottom w:val="nil"/>
+              <w:right w:val="nil"/>
+            </w:tcBorders>
+          </w:tcPr>
+          <w:p>
+            <w:pPr>
+              <w:rPr>
+                <w:rFonts w:ascii="GDS Transport Website Light" w:hAnsi="GDS Transport Website Light"/>
+              </w:rPr>
+            </w:pPr>
+          </w:p>
+        </w:tc>
+      </w:tr>
+      <w:tr>
+        <w:tc>
+          <w:tcPr>
+            <w:tcW w:w="1838" w:type="dxa"/>
+            <w:tcBorders>
+              <w:top w:val="nil"/>
+              <w:left w:val="nil"/>
+              <w:bottom w:val="nil"/>
+              <w:right w:val="nil"/>
+            </w:tcBorders>
+          </w:tcPr>
+          <w:p>
+            <w:pPr>
+              <w:rPr>
+                <w:rFonts w:ascii="GDS Transport Website Light" w:hAnsi="GDS Transport Website Light"/>
+              </w:rPr>
+            </w:pPr>
+          </w:p>
+        </w:tc>
+        <w:tc>
+          <w:tcPr>
+            <w:tcW w:w="5250" w:type="dxa"/>
+            <w:tcBorders>
+              <w:top w:val="nil"/>
+              <w:left w:val="nil"/>
+              <w:bottom w:val="nil"/>
+              <w:right w:val="nil"/>
+            </w:tcBorders>
+          </w:tcPr>
+          <w:p>
+            <w:pPr>
+              <w:jc w:val="center"/>
+              <w:rPr>
+                <w:rFonts w:ascii="GDS Transport Website Light" w:hAnsi="GDS Transport Website Light"/>
+              </w:rPr>
+            </w:pPr>
+          </w:p>
+        </w:tc>
+        <w:tc>
+          <w:tcPr>
+            <w:tcW w:w="1928" w:type="dxa"/>
+            <w:tcBorders>
+              <w:top w:val="nil"/>
+              <w:left w:val="nil"/>
+              <w:bottom w:val="nil"/>
+              <w:right w:val="nil"/>
+            </w:tcBorders>
+            <w:hideMark/>
+          </w:tcPr>
+          <w:p>
+            <w:pPr>
+              <w:jc w:val="right"/>
+              <w:rPr>
+                <w:rFonts w:ascii="GDS Transport Website Light" w:hAnsi="GDS Transport Website Light"/>
+              </w:rPr>
+            </w:pPr>
+            <w:r>
+              <w:rPr>
+                <w:rFonts w:ascii="GDS Transport Website Light" w:hAnsi="GDS Transport Website Light"/>
+                <w:noProof/>
+              </w:rPr>
+              <w:drawing>
+                <wp:inline distT="0" distB="0" distL="0" distR="0" wp14:anchorId="1028C61B" wp14:editId="0744B2FC">
+                  <wp:extent cx="685800" cy="685800"/>
+                  <wp:effectExtent l="0" t="0" r="0" b="0"/>
+                  <wp:docPr id="4" name="Picture 4" descr="A close-up of a logo&#10;&#10;Description automatically generated with medium confidence"/>
+                  <wp:cNvGraphicFramePr>
+                    <a:graphicFrameLocks xmlns:a="http://schemas.openxmlformats.org/drawingml/2006/main" noChangeAspect="1"/>
+                  </wp:cNvGraphicFramePr>
+                  <a:graphic xmlns:a="http://schemas.openxmlformats.org/drawingml/2006/main">
+                    <a:graphicData uri="http://schemas.openxmlformats.org/drawingml/2006/picture">
+                      <pic:pic xmlns:pic="http://schemas.openxmlformats.org/drawingml/2006/picture">
+                        <pic:nvPicPr>
+                          <pic:cNvPr id="0" name="Picture 4" descr="A close-up of a logo&#10;&#10;Description automatically generated with medium confidence"/>
+                          <pic:cNvPicPr>
+                            <a:picLocks noChangeAspect="1" noChangeArrowheads="1"/>
+                          </pic:cNvPicPr>
+                        </pic:nvPicPr>
+                        <pic:blipFill>
+                          <a:blip r:embed="rId6">
+                            <a:extLst>
+                              <a:ext uri="{28A0092B-C50C-407E-A947-70E740481C1C}">
+                                <a14:useLocalDpi xmlns:a14="http://schemas.microsoft.com/office/drawing/2010/main" val="0"/>
+                              </a:ext>
+                            </a:extLst>
+                          </a:blip>
+                          <a:srcRect/>
+                          <a:stretch>
+                            <a:fillRect/>
+                          </a:stretch>
+                        </pic:blipFill>
+                        <pic:spPr bwMode="auto">
+                          <a:xfrm>
+                            <a:off x="0" y="0"/>
+                            <a:ext cx="685800" cy="685800"/>
+                          </a:xfrm>
+                          <a:prstGeom prst="rect">
+                            <a:avLst/>
+                          </a:prstGeom>
+                          <a:noFill/>
+                          <a:ln>
+                            <a:noFill/>
+                          </a:ln>
+                        </pic:spPr>
+                      </pic:pic>
+                    </a:graphicData>
+                  </a:graphic>
+                </wp:inline>
+              </w:drawing>
+            </w:r>
+          </w:p>
+        </w:tc>
+      </w:tr>
+      <w:tr>
+        <w:tc>
+          <w:tcPr>
+            <w:tcW w:w="1838" w:type="dxa"/>
+            <w:tcBorders>
+              <w:top w:val="nil"/>
+              <w:left w:val="nil"/>
+              <w:bottom w:val="single" w:sz="4" w:space="0" w:color="auto"/>
+              <w:right w:val="nil"/>
+            </w:tcBorders>
+          </w:tcPr>
+          <w:p>
+            <w:pPr>
+              <w:rPr>
+                <w:rFonts w:ascii="GDS Transport Website Light" w:hAnsi="GDS Transport Website Light"/>
+              </w:rPr>
+            </w:pPr>
+          </w:p>
+        </w:tc>
+        <w:tc>
+          <w:tcPr>
+            <w:tcW w:w="5250" w:type="dxa"/>
+            <w:tcBorders>
+              <w:top w:val="nil"/>
+              <w:left w:val="nil"/>
+              <w:bottom w:val="single" w:sz="4" w:space="0" w:color="auto"/>
+              <w:right w:val="nil"/>
+            </w:tcBorders>
+          </w:tcPr>
+          <w:p>
+            <w:pPr>
+              <w:jc w:val="center"/>
+              <w:rPr>
+                <w:rFonts w:ascii="GDS Transport Website Light" w:hAnsi="GDS Transport Website Light"/>
+              </w:rPr>
+            </w:pPr>
+          </w:p>
+        </w:tc>
+        <w:tc>
+          <w:tcPr>
+            <w:tcW w:w="1928" w:type="dxa"/>
+            <w:tcBorders>
+              <w:top w:val="nil"/>
+              <w:left w:val="nil"/>
+              <w:bottom w:val="single" w:sz="4" w:space="0" w:color="auto"/>
+              <w:right w:val="nil"/>
+            </w:tcBorders>
+          </w:tcPr>
+          <w:p>
+            <w:pPr>
+              <w:jc w:val="right"/>
+              <w:rPr>
+                <w:rFonts w:ascii="GDS Transport Website Light" w:hAnsi="GDS Transport Website Light"/>
+                <w:noProof/>
+              </w:rPr>
+            </w:pPr>
+          </w:p>
+        </w:tc>
+      </w:tr>
+      <w:tr>
+        <w:tc>
+          <w:tcPr>
+            <w:tcW w:w="1838" w:type="dxa"/>
+            <w:tcBorders>
+              <w:top w:val="single" w:sz="4" w:space="0" w:color="auto"/>
+              <w:left w:val="nil"/>
+              <w:bottom w:val="nil"/>
+              <w:right w:val="nil"/>
+            </w:tcBorders>
+            <w:hideMark/>
+          </w:tcPr>
+          <w:p>
+            <w:pPr>
+              <w:rPr>
+                <w:rFonts w:cstheme="minorHAnsi"/>
+              </w:rPr>
+            </w:pPr>
+            <w:r>
+              <w:rPr>
+                <w:rFonts w:cstheme="minorHAnsi"/>
+              </w:rPr>
+              <w:t>Parties</w:t>
+            </w:r>
+          </w:p>
+        </w:tc>
+        <w:tc>
+          <w:tcPr>
+            <w:tcW w:w="5250" w:type="dxa"/>
+            <w:tcBorders>
+              <w:top w:val="single" w:sz="4" w:space="0" w:color="auto"/>
+              <w:left w:val="nil"/>
+              <w:bottom w:val="nil"/>
+              <w:right w:val="nil"/>
+            </w:tcBorders>
+            <w:hideMark/>
+          </w:tcPr>
+          <w:p>
+            <w:pPr>
+              <w:jc w:val="center"/>
+              <w:rPr>
+                <w:rFonts w:cstheme="minorHAnsi"/>
+              </w:rPr>
+            </w:pPr>
+            <w:r>
+              <w:rPr>
+                <w:rFonts w:cstheme="minorHAnsi"/>
+              </w:rPr>
+              <w:t>&lt;&lt;claimantName&gt;&gt;</w:t>
+            </w:r>
+          </w:p>
+        </w:tc>
+        <w:tc>
+          <w:tcPr>
+            <w:tcW w:w="1928" w:type="dxa"/>
+            <w:tcBorders>
+              <w:top w:val="single" w:sz="4" w:space="0" w:color="auto"/>
+              <w:left w:val="nil"/>
+              <w:bottom w:val="nil"/>
+              <w:right w:val="nil"/>
+            </w:tcBorders>
+            <w:hideMark/>
+          </w:tcPr>
+          <w:p>
+            <w:pPr>
+              <w:jc w:val="right"/>
+              <w:rPr>
+                <w:rFonts w:cstheme="minorHAnsi"/>
+                <w:noProof/>
+              </w:rPr>
+            </w:pPr>
+            <w:r>
+              <w:rPr>
+                <w:rFonts w:cstheme="minorHAnsi"/>
+                <w:noProof/>
+              </w:rPr>
+              <w:t>Claimant</w:t>
+            </w:r>
+          </w:p>
+        </w:tc>
+      </w:tr>
+      <w:tr>
+        <w:tc>
+          <w:tcPr>
+            <w:tcW w:w="1838" w:type="dxa"/>
+            <w:tcBorders>
+              <w:top w:val="nil"/>
+              <w:left w:val="nil"/>
+              <w:bottom w:val="single" w:sz="4" w:space="0" w:color="auto"/>
+              <w:right w:val="nil"/>
+            </w:tcBorders>
+          </w:tcPr>
+          <w:p>
+            <w:pPr>
+              <w:rPr>
+                <w:rFonts w:ascii="GDS Transport Website Light" w:hAnsi="GDS Transport Website Light"/>
+              </w:rPr>
+            </w:pPr>
+          </w:p>
+        </w:tc>
+        <w:tc>
+          <w:tcPr>
+            <w:tcW w:w="5250" w:type="dxa"/>
+            <w:tcBorders>
+              <w:top w:val="nil"/>
+              <w:left w:val="nil"/>
+              <w:bottom w:val="single" w:sz="4" w:space="0" w:color="auto"/>
+              <w:right w:val="nil"/>
+            </w:tcBorders>
+            <w:hideMark/>
+          </w:tcPr>
+          <w:p>
+            <w:pPr>
+              <w:jc w:val="center"/>
+              <w:rPr>
+                <w:rFonts w:ascii="GDS Transport Website Light" w:hAnsi="GDS Transport Website Light"/>
+              </w:rPr>
+            </w:pPr>
+            <w:r>
+              <w:t>&lt;&lt;defendantName&gt;&gt;</w:t>
+            </w:r>
+          </w:p>
+        </w:tc>
+        <w:tc>
+          <w:tcPr>
+            <w:tcW w:w="1928" w:type="dxa"/>
+            <w:tcBorders>
+              <w:top w:val="nil"/>
+              <w:left w:val="nil"/>
+              <w:bottom w:val="single" w:sz="4" w:space="0" w:color="auto"/>
+              <w:right w:val="nil"/>
+            </w:tcBorders>
+            <w:hideMark/>
+          </w:tcPr>
+          <w:p>
+            <w:pPr>
+              <w:jc w:val="right"/>
+              <w:rPr>
+                <w:rFonts w:ascii="GDS Transport Website Light" w:hAnsi="GDS Transport Website Light"/>
+                <w:noProof/>
+              </w:rPr>
+            </w:pPr>
+            <w:r>
+              <w:rPr>
+                <w:rFonts w:cstheme="minorHAnsi"/>
+                <w:noProof/>
+              </w:rPr>
+              <w:t>Defendant</w:t>
+            </w:r>
+          </w:p>
+        </w:tc>
+      </w:tr>
+    </w:tbl>
+    <w:p/>
     <w:p>
       <w:pPr>
         <w:rPr>
-          <w:sz w:val="28"/>
-          <w:szCs w:val="28"/>
+          <w:rFonts w:cstheme="minorHAnsi"/>
         </w:rPr>
       </w:pPr>
       <w:r>
         <w:rPr>
-          <w:sz w:val="32"/>
-          <w:szCs w:val="32"/>
-        </w:rPr>
-        <w:t>In the County Court (Online Civil Claims)</w:t>
+          <w:rFonts w:cstheme="minorHAnsi"/>
+        </w:rPr>
+        <w:t>This order is made by &lt;&lt;judgeNameTitle&gt;&gt; on &lt;&lt;</w:t>
       </w:r>
       <w:r>
-        <w:rPr>
-          <w:sz w:val="28"/>
-          <w:szCs w:val="28"/>
-        </w:rPr>
-        <w:tab/>
+        <w:t>submittedOn</w:t>
+      </w:r>
+      <w:r>
+        <w:rPr>
+          <w:rFonts w:cstheme="minorHAnsi"/>
+        </w:rPr>
+        <w:t>&gt;&gt; at &lt;&lt;courtName&gt;&gt;.</w:t>
       </w:r>
     </w:p>
     <w:p>
       <w:pPr>
-        <w:ind w:left="5040"/>
+        <w:rPr>
+          <w:rFonts w:cstheme="minorHAnsi"/>
+        </w:rPr>
       </w:pPr>
     </w:p>
     <w:p>
       <w:pPr>
-        <w:ind w:left="5040"/>
+        <w:rPr>
+          <w:rFonts w:cstheme="minorHAnsi"/>
+        </w:rPr>
+      </w:pPr>
+    </w:p>
+    <w:p>
+      <w:pPr>
+        <w:rPr>
+          <w:rFonts w:cstheme="minorHAnsi"/>
+          <w:b/>
+          <w:bCs/>
+        </w:rPr>
       </w:pPr>
       <w:r>
         <w:rPr>
-          <w:noProof/>
-        </w:rPr>
-        <w:drawing>
-          <wp:anchor distT="0" distB="0" distL="114300" distR="114300" simplePos="0" relativeHeight="251658240" behindDoc="0" locked="0" layoutInCell="1" allowOverlap="1" wp14:anchorId="1DB023CD" wp14:editId="38137733">
-            <wp:simplePos x="0" y="0"/>
-            <wp:positionH relativeFrom="column">
-              <wp:posOffset>1871980</wp:posOffset>
-            </wp:positionH>
-            <wp:positionV relativeFrom="paragraph">
-              <wp:posOffset>145959</wp:posOffset>
-            </wp:positionV>
-            <wp:extent cx="1175657" cy="1086083"/>
-            <wp:effectExtent l="0" t="0" r="5715" b="0"/>
-            <wp:wrapNone/>
-            <wp:docPr id="1" name="Picture 1"/>
-            <wp:cNvGraphicFramePr>
-              <a:graphicFrameLocks xmlns:a="http://schemas.openxmlformats.org/drawingml/2006/main" noChangeAspect="1"/>
-            </wp:cNvGraphicFramePr>
-            <a:graphic xmlns:a="http://schemas.openxmlformats.org/drawingml/2006/main">
-              <a:graphicData uri="http://schemas.openxmlformats.org/drawingml/2006/picture">
-                <pic:pic xmlns:pic="http://schemas.openxmlformats.org/drawingml/2006/picture">
-                  <pic:nvPicPr>
-                    <pic:cNvPr id="1" name=""/>
-                    <pic:cNvPicPr/>
-                  </pic:nvPicPr>
-                  <pic:blipFill>
-                    <a:blip r:embed="rId6">
-                      <a:extLst>
-                        <a:ext uri="{28A0092B-C50C-407E-A947-70E740481C1C}">
-                          <a14:useLocalDpi xmlns:a14="http://schemas.microsoft.com/office/drawing/2010/main" val="0"/>
-                        </a:ext>
-                      </a:extLst>
-                    </a:blip>
-                    <a:stretch>
-                      <a:fillRect/>
-                    </a:stretch>
-                  </pic:blipFill>
-                  <pic:spPr>
-                    <a:xfrm>
-                      <a:off x="0" y="0"/>
-                      <a:ext cx="1175657" cy="1086083"/>
-                    </a:xfrm>
-                    <a:prstGeom prst="rect">
-                      <a:avLst/>
-                    </a:prstGeom>
-                  </pic:spPr>
-                </pic:pic>
-              </a:graphicData>
-            </a:graphic>
-            <wp14:sizeRelH relativeFrom="page">
-              <wp14:pctWidth>0</wp14:pctWidth>
-            </wp14:sizeRelH>
-            <wp14:sizeRelV relativeFrom="page">
-              <wp14:pctHeight>0</wp14:pctHeight>
-            </wp14:sizeRelV>
-          </wp:anchor>
-        </w:drawing>
+          <w:rFonts w:cstheme="minorHAnsi"/>
+          <w:b/>
+          <w:bCs/>
+        </w:rPr>
+        <w:t xml:space="preserve">THE COURT RECORDS THAT: </w:t>
+      </w:r>
+    </w:p>
+    <w:p>
+      <w:pPr>
+        <w:rPr>
+          <w:rFonts w:cstheme="minorHAnsi"/>
+          <w:b/>
+          <w:bCs/>
+        </w:rPr>
+      </w:pPr>
+    </w:p>
+    <w:p>
+      <w:pPr>
+        <w:rPr>
+          <w:rFonts w:cstheme="minorHAnsi"/>
+        </w:rPr>
+      </w:pPr>
+      <w:r>
+        <w:rPr>
+          <w:rFonts w:cstheme="minorHAnsi"/>
+        </w:rPr>
+        <w:t>&lt;&lt;</w:t>
       </w:r>
       <w:r>
-        <w:rPr>
-          <w:b/>
-          <w:bCs/>
-        </w:rPr>
-        <w:t>Claim number</w:t>
+        <w:t>judgeRecital</w:t>
       </w:r>
       <w:r>
-        <w:t xml:space="preserve"> &lt;&lt;</w:t>
-      </w:r>
-      <w:proofErr w:type="spellStart"/>
-      <w:r>
-        <w:t>claimNumber</w:t>
-      </w:r>
-      <w:proofErr w:type="spellEnd"/>
-      <w:r>
+        <w:rPr>
+          <w:rFonts w:cstheme="minorHAnsi"/>
+        </w:rPr>
         <w:t>&gt;&gt;</w:t>
       </w:r>
     </w:p>
-    <w:p/>
-    <w:p/>
-    <w:p/>
-    <w:p/>
-    <w:p/>
-    <w:p/>
-    <w:p/>
+    <w:p>
+      <w:pPr>
+        <w:rPr>
+          <w:rFonts w:cstheme="minorHAnsi"/>
+        </w:rPr>
+      </w:pPr>
+    </w:p>
+    <w:p>
+      <w:pPr>
+        <w:rPr>
+          <w:rFonts w:cstheme="minorHAnsi"/>
+        </w:rPr>
+      </w:pPr>
+    </w:p>
+    <w:p>
+      <w:pPr>
+        <w:rPr>
+          <w:rFonts w:cstheme="minorHAnsi"/>
+          <w:b/>
+          <w:bCs/>
+        </w:rPr>
+      </w:pPr>
+      <w:r>
+        <w:rPr>
+          <w:rFonts w:cstheme="minorHAnsi"/>
+          <w:b/>
+          <w:bCs/>
+        </w:rPr>
+        <w:t xml:space="preserve">THE COURT ORDERS THAT: </w:t>
+      </w:r>
+    </w:p>
+    <w:p>
+      <w:pPr>
+        <w:rPr>
+          <w:rFonts w:cstheme="minorHAnsi"/>
+          <w:b/>
+          <w:bCs/>
+        </w:rPr>
+      </w:pPr>
+    </w:p>
     <w:p>
       <w:r>
-        <w:t xml:space="preserve">Between </w:t>
+        <w:t>&lt;&lt;generalOrder&gt;&gt;</w:t>
+      </w:r>
+    </w:p>
+    <w:p>
+      <w:pPr>
+        <w:rPr>
+          <w:rFonts w:cstheme="minorHAnsi"/>
+        </w:rPr>
+      </w:pPr>
+    </w:p>
+    <w:p>
+      <w:r>
+        <w:t>&lt;&lt;judicialByCourtsInitiative&gt;&gt;</w:t>
       </w:r>
     </w:p>
     <w:p/>
     <w:p/>
     <w:p>
+      <w:pPr>
+        <w:rPr>
+          <w:color w:val="000000"/>
+          <w:sz w:val="27"/>
+          <w:szCs w:val="27"/>
+        </w:rPr>
+      </w:pPr>
       <w:r>
-        <w:t>&lt;&lt;</w:t>
-      </w:r>
-      <w:proofErr w:type="spellStart"/>
-      <w:r>
-        <w:t>claimantName</w:t>
-      </w:r>
-      <w:proofErr w:type="spellEnd"/>
-      <w:r>
-        <w:t xml:space="preserve">&gt;&gt; </w:t>
+        <w:rPr>
+          <w:color w:val="000000"/>
+          <w:sz w:val="27"/>
+          <w:szCs w:val="27"/>
+        </w:rPr>
+        <w:t xml:space="preserve">&lt;&lt;cs_{reasonAvailable==’Yes’ }&gt;&gt; </w:t>
       </w:r>
       <w:r>
-        <w:tab/>
+        <w:rPr>
+          <w:b/>
+          <w:bCs/>
+          <w:color w:val="000000"/>
+          <w:sz w:val="27"/>
+          <w:szCs w:val="27"/>
+        </w:rPr>
+        <w:t>REASONS:</w:t>
       </w:r>
       <w:r>
-        <w:tab/>
-      </w:r>
-      <w:r>
-        <w:tab/>
-        <w:t>(the claimant)</w:t>
-      </w:r>
-    </w:p>
-    <w:p/>
-    <w:p>
-      <w:r>
-        <w:t>And</w:t>
-      </w:r>
-    </w:p>
-    <w:p/>
-    <w:p>
-      <w:r>
-        <w:t>&lt;&lt;</w:t>
-      </w:r>
-      <w:proofErr w:type="spellStart"/>
-      <w:r>
-        <w:t>defendantName</w:t>
-      </w:r>
-      <w:proofErr w:type="spellEnd"/>
-      <w:r>
-        <w:t>&gt;&gt;</w:t>
-      </w:r>
-      <w:r>
-        <w:tab/>
-      </w:r>
-      <w:r>
-        <w:tab/>
-      </w:r>
-      <w:r>
-        <w:tab/>
-        <w:t>(the defendant)</w:t>
-      </w:r>
-    </w:p>
-    <w:p/>
-    <w:p>
-      <w:r>
-        <w:t xml:space="preserve"> </w:t>
+        <w:rPr>
+          <w:color w:val="000000"/>
+          <w:sz w:val="27"/>
+          <w:szCs w:val="27"/>
+        </w:rPr>
+        <w:t xml:space="preserve"> &lt;&lt;es_ &gt;&gt;</w:t>
       </w:r>
     </w:p>
     <w:p/>
     <w:p>
       <w:pPr>
-        <w:pBdr>
-          <w:top w:val="single" w:sz="4" w:space="1" w:color="auto"/>
-          <w:bottom w:val="single" w:sz="4" w:space="1" w:color="auto"/>
-        </w:pBdr>
-        <w:jc w:val="center"/>
-        <w:rPr>
-          <w:b/>
-          <w:bCs/>
-        </w:rPr>
-      </w:pPr>
-    </w:p>
-    <w:p>
-      <w:pPr>
-        <w:pBdr>
-          <w:top w:val="single" w:sz="4" w:space="1" w:color="auto"/>
-          <w:bottom w:val="single" w:sz="4" w:space="1" w:color="auto"/>
-        </w:pBdr>
-        <w:jc w:val="center"/>
-        <w:rPr>
-          <w:b/>
-          <w:bCs/>
+        <w:rPr>
+          <w:color w:val="080808"/>
         </w:rPr>
       </w:pPr>
       <w:r>
-        <w:rPr>
-          <w:b/>
-          <w:bCs/>
-        </w:rPr>
-        <w:t>Or</w:t>
-      </w:r>
-      <w:r>
-        <w:rPr>
-          <w:b/>
-          <w:bCs/>
-        </w:rPr>
-        <w:t>der</w:t>
-      </w:r>
-    </w:p>
-    <w:p>
-      <w:pPr>
-        <w:pBdr>
-          <w:top w:val="single" w:sz="4" w:space="1" w:color="auto"/>
-          <w:bottom w:val="single" w:sz="4" w:space="1" w:color="auto"/>
-        </w:pBdr>
-        <w:jc w:val="center"/>
-        <w:rPr>
-          <w:b/>
-          <w:bCs/>
-        </w:rPr>
-      </w:pPr>
-    </w:p>
-    <w:p>
-      <w:pPr>
-        <w:rPr>
-          <w:b/>
-          <w:bCs/>
-        </w:rPr>
-      </w:pPr>
-    </w:p>
-    <w:p>
-      <w:r>
-        <w:t>Date: &lt;&lt;</w:t>
-      </w:r>
-      <w:proofErr w:type="spellStart"/>
-      <w:r>
-        <w:t>submittedOn</w:t>
-      </w:r>
-      <w:proofErr w:type="spellEnd"/>
-      <w:r>
-        <w:t>&gt;&gt;</w:t>
+        <w:t>&lt;&lt;reasonForDecision&gt;&gt;</w:t>
       </w:r>
     </w:p>
     <w:p/>
-    <w:p>
-      <w:r>
-        <w:t>Application type: &lt;&lt;</w:t>
-      </w:r>
-      <w:proofErr w:type="spellStart"/>
-      <w:r>
-        <w:t>applicationType</w:t>
-      </w:r>
-      <w:proofErr w:type="spellEnd"/>
-      <w:r>
-        <w:t>&gt;&gt;</w:t>
-      </w:r>
-    </w:p>
-    <w:p/>
-    <w:p>
-      <w:r>
-        <w:t>&lt;&lt;</w:t>
-      </w:r>
-      <w:proofErr w:type="spellStart"/>
-      <w:r>
-        <w:t>judgeRecital</w:t>
-      </w:r>
-      <w:proofErr w:type="spellEnd"/>
-      <w:r>
-        <w:t>&gt;&gt;</w:t>
-      </w:r>
-    </w:p>
-    <w:p/>
-    <w:p>
-      <w:r>
-        <w:t>It is ordered that:</w:t>
-      </w:r>
-    </w:p>
-    <w:p/>
-    <w:p>
-      <w:r>
-        <w:t>&lt;&lt;</w:t>
-      </w:r>
-      <w:proofErr w:type="spellStart"/>
-      <w:r>
-        <w:t>generalOrder</w:t>
-      </w:r>
-      <w:proofErr w:type="spellEnd"/>
-      <w:r>
-        <w:t>&gt;&gt;</w:t>
-      </w:r>
-    </w:p>
-    <w:p/>
-    <w:p>
-      <w:pPr>
-        <w:rPr>
-          <w:color w:val="080808"/>
-        </w:rPr>
-      </w:pPr>
-      <w:r>
-        <w:t>&lt;&lt;</w:t>
-      </w:r>
-      <w:proofErr w:type="spellStart"/>
-      <w:r>
-        <w:t>judicialByCourtsInitiative</w:t>
-      </w:r>
-      <w:proofErr w:type="spellEnd"/>
-      <w:r>
-        <w:t>&gt;&gt;</w:t>
-      </w:r>
-    </w:p>
-    <w:p/>
-    <w:p>
-      <w:pPr>
-        <w:rPr>
-          <w:color w:val="080808"/>
-        </w:rPr>
-      </w:pPr>
-      <w:r>
-        <w:t>&lt;&lt;</w:t>
-      </w:r>
-      <w:proofErr w:type="spellStart"/>
-      <w:r>
-        <w:t>reasonForDecision</w:t>
-      </w:r>
-      <w:proofErr w:type="spellEnd"/>
-      <w:r>
-        <w:t>&gt;&gt;</w:t>
-      </w:r>
-    </w:p>
-    <w:p/>
-    <w:p>
-      <w:r>
-        <w:t>Important note:</w:t>
-      </w:r>
-    </w:p>
-    <w:p/>
-    <w:p>
-      <w:r>
-        <w:t>If you cannot comply, you must make an application to the court (and pay the application fee) before the deadline imposed on you. Any application should be made online if it can be made online. Any application that cannot be made online must be made by sending a written application notice to &lt;&lt;</w:t>
-      </w:r>
-      <w:proofErr w:type="spellStart"/>
-      <w:r>
-        <w:t>locationName</w:t>
-      </w:r>
-      <w:proofErr w:type="spellEnd"/>
-      <w:r>
-        <w:t>&gt;&gt;</w:t>
-      </w:r>
-    </w:p>
     <w:sectPr>
       <w:footerReference w:type="even" r:id="rId7"/>
       <w:footerReference w:type="default" r:id="rId8"/>
@@ -628,7 +1018,7 @@
               <v:stroke joinstyle="miter"/>
               <v:path gradientshapeok="t" o:connecttype="rect"/>
             </v:shapetype>
-            <v:shape id="Text Box 2" o:spid="_x0000_s1028" type="#_x0000_t202" alt="Classification: Controlled" style="position:absolute;margin-left:0;margin-top:.05pt;width:34.95pt;height:34.95pt;z-index:251658240;visibility:visible;mso-wrap-style:none;mso-wrap-distance-left:0;mso-wrap-distance-top:0;mso-wrap-distance-right:0;mso-wrap-distance-bottom:0;mso-position-horizontal:left;mso-position-horizontal-relative:left-margin-area;mso-position-vertical:absolute;mso-position-vertical-relative:text;v-text-anchor:top" o:gfxdata="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" filled="f" stroked="f">
+            <v:shape id="Text Box 2" o:spid="_x0000_s1027" type="#_x0000_t202" alt="Classification: Controlled" style="position:absolute;margin-left:0;margin-top:.05pt;width:34.95pt;height:34.95pt;z-index:251658240;visibility:visible;mso-wrap-style:none;mso-wrap-distance-left:0;mso-wrap-distance-top:0;mso-wrap-distance-right:0;mso-wrap-distance-bottom:0;mso-position-horizontal:left;mso-position-horizontal-relative:left-margin-area;mso-position-vertical:absolute;mso-position-vertical-relative:text;v-text-anchor:top" o:gfxdata="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" filled="f" stroked="f">
               <v:textbox style="mso-fit-shape-to-text:t" inset="5pt,0,0,0">
                 <w:txbxContent>
                   <w:p>
@@ -1173,6 +1563,27 @@
     <w:uiPriority w:val="99"/>
     <w:rsid w:val="00F600DD"/>
   </w:style>
+  <w:style w:type="table" w:styleId="TableGrid">
+    <w:name w:val="Table Grid"/>
+    <w:basedOn w:val="TableNormal"/>
+    <w:uiPriority w:val="39"/>
+    <w:rsid w:val="00260D77"/>
+    <w:rPr>
+      <w:kern w:val="2"/>
+      <w14:ligatures w14:val="standardContextual"/>
+    </w:rPr>
+    <w:tblPr>
+      <w:tblInd w:w="0" w:type="nil"/>
+      <w:tblBorders>
+        <w:top w:val="single" w:sz="4" w:space="0" w:color="auto"/>
+        <w:left w:val="single" w:sz="4" w:space="0" w:color="auto"/>
+        <w:bottom w:val="single" w:sz="4" w:space="0" w:color="auto"/>
+        <w:right w:val="single" w:sz="4" w:space="0" w:color="auto"/>
+        <w:insideH w:val="single" w:sz="4" w:space="0" w:color="auto"/>
+        <w:insideV w:val="single" w:sz="4" w:space="0" w:color="auto"/>
+      </w:tblBorders>
+    </w:tblPr>
+  </w:style>
 </w:styles>
 </file>
 

</xml_diff>

<commit_message>
CIV-11262 Judge Order and direction doc
</commit_message>
<xml_diff>
--- a/docker/docmosis/templates/CV-UNS-GAP-ENG-01068.docx
+++ b/docker/docmosis/templates/CV-UNS-GAP-ENG-01068.docx
@@ -5,36 +5,31 @@
     <w:tbl>
       <w:tblPr>
         <w:tblStyle w:val="TableGrid"/>
-        <w:tblW w:w="0" w:type="auto"/>
-        <w:tblInd w:w="0" w:type="dxa"/>
+        <w:tblW w:w="9219" w:type="dxa"/>
+        <w:tblInd w:w="-147" w:type="dxa"/>
+        <w:tblBorders>
+          <w:top w:val="none" w:sz="0" w:space="0" w:color="auto"/>
+          <w:left w:val="none" w:sz="0" w:space="0" w:color="auto"/>
+          <w:bottom w:val="none" w:sz="0" w:space="0" w:color="auto"/>
+          <w:right w:val="none" w:sz="0" w:space="0" w:color="auto"/>
+          <w:insideH w:val="none" w:sz="0" w:space="0" w:color="auto"/>
+          <w:insideV w:val="none" w:sz="0" w:space="0" w:color="auto"/>
+        </w:tblBorders>
+        <w:tblLayout w:type="fixed"/>
         <w:tblLook w:val="04A0" w:firstRow="1" w:lastRow="0" w:firstColumn="1" w:lastColumn="0" w:noHBand="0" w:noVBand="1"/>
       </w:tblPr>
       <w:tblGrid>
-        <w:gridCol w:w="2681"/>
-        <w:gridCol w:w="4330"/>
-        <w:gridCol w:w="2015"/>
+        <w:gridCol w:w="2841"/>
+        <w:gridCol w:w="4252"/>
+        <w:gridCol w:w="2126"/>
       </w:tblGrid>
       <w:tr>
         <w:tc>
           <w:tcPr>
-            <w:tcW w:w="1838" w:type="dxa"/>
-            <w:tcBorders>
-              <w:top w:val="nil"/>
-              <w:left w:val="nil"/>
-              <w:bottom w:val="nil"/>
-              <w:right w:val="nil"/>
-            </w:tcBorders>
-            <w:hideMark/>
-          </w:tcPr>
-          <w:p>
-            <w:pPr>
-              <w:rPr>
-                <w:rFonts w:ascii="GDS Transport Website Light" w:hAnsi="GDS Transport Website Light"/>
-                <w:b/>
-                <w:bCs/>
-              </w:rPr>
-            </w:pPr>
-            <w:r>
+            <w:tcW w:w="2841" w:type="dxa"/>
+          </w:tcPr>
+          <w:p>
+            <w:pPr>
               <w:rPr>
                 <w:rFonts w:ascii="GDS Transport Website Light" w:hAnsi="GDS Transport Website Light"/>
                 <w:b/>
@@ -42,29 +37,6 @@
                 <w:sz w:val="28"/>
                 <w:szCs w:val="28"/>
               </w:rPr>
-              <w:t>ORDER</w:t>
-            </w:r>
-          </w:p>
-        </w:tc>
-        <w:tc>
-          <w:tcPr>
-            <w:tcW w:w="5250" w:type="dxa"/>
-            <w:tcBorders>
-              <w:top w:val="nil"/>
-              <w:left w:val="nil"/>
-              <w:bottom w:val="nil"/>
-              <w:right w:val="nil"/>
-            </w:tcBorders>
-            <w:hideMark/>
-          </w:tcPr>
-          <w:p>
-            <w:pPr>
-              <w:jc w:val="center"/>
-              <w:rPr>
-                <w:rFonts w:ascii="GDS Transport Website Light" w:hAnsi="GDS Transport Website Light"/>
-                <w:b/>
-                <w:bCs/>
-              </w:rPr>
             </w:pPr>
             <w:r>
               <w:rPr>
@@ -74,81 +46,11 @@
                 <w:sz w:val="28"/>
                 <w:szCs w:val="28"/>
               </w:rPr>
-              <w:t>In the County Court at</w:t>
-            </w:r>
-          </w:p>
-        </w:tc>
-        <w:tc>
-          <w:tcPr>
-            <w:tcW w:w="1928" w:type="dxa"/>
-            <w:tcBorders>
-              <w:top w:val="nil"/>
-              <w:left w:val="nil"/>
-              <w:bottom w:val="nil"/>
-              <w:right w:val="nil"/>
-            </w:tcBorders>
-            <w:hideMark/>
-          </w:tcPr>
-          <w:p>
-            <w:pPr>
-              <w:rPr>
-                <w:rFonts w:ascii="GDS Transport Website Light" w:hAnsi="GDS Transport Website Light"/>
-              </w:rPr>
-            </w:pPr>
-            <w:r>
-              <w:rPr>
-                <w:rFonts w:ascii="GDS Transport Website Light" w:hAnsi="GDS Transport Website Light"/>
-              </w:rPr>
-              <w:t xml:space="preserve">Case number: </w:t>
-            </w:r>
-          </w:p>
-        </w:tc>
-      </w:tr>
-      <w:tr>
-        <w:tc>
-          <w:tcPr>
-            <w:tcW w:w="1838" w:type="dxa"/>
-            <w:tcBorders>
-              <w:top w:val="nil"/>
-              <w:left w:val="nil"/>
-              <w:bottom w:val="nil"/>
-              <w:right w:val="nil"/>
-            </w:tcBorders>
-            <w:hideMark/>
-          </w:tcPr>
-          <w:p>
-            <w:pPr>
-              <w:rPr>
-                <w:rFonts w:ascii="GDS Transport Website Light" w:hAnsi="GDS Transport Website Light"/>
-              </w:rPr>
-            </w:pPr>
-            <w:r>
-              <w:rPr>
-                <w:rFonts w:ascii="GDS Transport Website Light" w:hAnsi="GDS Transport Website Light"/>
-              </w:rPr>
-              <w:t>&lt;&lt;{dateFormat($nowUTC ,‘d MMMM yyyy’)}&gt;&gt;</w:t>
-            </w:r>
-          </w:p>
-        </w:tc>
-        <w:tc>
-          <w:tcPr>
-            <w:tcW w:w="5250" w:type="dxa"/>
-            <w:tcBorders>
-              <w:top w:val="nil"/>
-              <w:left w:val="nil"/>
-              <w:bottom w:val="nil"/>
-              <w:right w:val="nil"/>
-            </w:tcBorders>
-            <w:hideMark/>
-          </w:tcPr>
-          <w:p>
-            <w:pPr>
-              <w:jc w:val="center"/>
-              <w:rPr>
-                <w:rFonts w:ascii="GDS Transport Website Light" w:hAnsi="GDS Transport Website Light"/>
-              </w:rPr>
-            </w:pPr>
-            <w:r>
+              <w:t xml:space="preserve">ORDER        </w:t>
+            </w:r>
+          </w:p>
+          <w:p>
+            <w:pPr>
               <w:rPr>
                 <w:rFonts w:ascii="GDS Transport Website Light" w:hAnsi="GDS Transport Website Light"/>
                 <w:b/>
@@ -156,30 +58,179 @@
                 <w:sz w:val="28"/>
                 <w:szCs w:val="28"/>
               </w:rPr>
-              <w:t>&lt;&lt;courtName&gt;&gt;</w:t>
-            </w:r>
-          </w:p>
-        </w:tc>
-        <w:tc>
-          <w:tcPr>
-            <w:tcW w:w="1928" w:type="dxa"/>
-            <w:tcBorders>
-              <w:top w:val="nil"/>
-              <w:left w:val="nil"/>
-              <w:bottom w:val="nil"/>
-              <w:right w:val="nil"/>
-            </w:tcBorders>
-            <w:hideMark/>
-          </w:tcPr>
-          <w:p>
-            <w:pPr>
-              <w:rPr>
-                <w:rFonts w:ascii="Courier New" w:hAnsi="Courier New"/>
-                <w:color w:val="080808"/>
-              </w:rPr>
-            </w:pPr>
-            <w:r>
-              <w:t>&lt;&lt;claimNumber&gt;&gt;</w:t>
+            </w:pPr>
+            <w:r>
+              <w:rPr>
+                <w:rFonts w:ascii="GDS Transport Website Light" w:hAnsi="GDS Transport Website Light"/>
+              </w:rPr>
+              <w:t>&lt;&lt;{</w:t>
+            </w:r>
+            <w:proofErr w:type="spellStart"/>
+            <w:r>
+              <w:rPr>
+                <w:rFonts w:ascii="GDS Transport Website Light" w:hAnsi="GDS Transport Website Light"/>
+              </w:rPr>
+              <w:t>dateFormat</w:t>
+            </w:r>
+            <w:proofErr w:type="spellEnd"/>
+            <w:r>
+              <w:rPr>
+                <w:rFonts w:ascii="GDS Transport Website Light" w:hAnsi="GDS Transport Website Light"/>
+              </w:rPr>
+              <w:t>($</w:t>
+            </w:r>
+            <w:proofErr w:type="spellStart"/>
+            <w:r>
+              <w:rPr>
+                <w:rFonts w:ascii="GDS Transport Website Light" w:hAnsi="GDS Transport Website Light"/>
+              </w:rPr>
+              <w:t>nowUTC</w:t>
+            </w:r>
+            <w:proofErr w:type="spellEnd"/>
+            <w:r>
+              <w:rPr>
+                <w:rFonts w:ascii="GDS Transport Website Light" w:hAnsi="GDS Transport Website Light"/>
+              </w:rPr>
+              <w:t xml:space="preserve"> ,‘d MMMM </w:t>
+            </w:r>
+            <w:proofErr w:type="spellStart"/>
+            <w:r>
+              <w:rPr>
+                <w:rFonts w:ascii="GDS Transport Website Light" w:hAnsi="GDS Transport Website Light"/>
+              </w:rPr>
+              <w:t>yyyy</w:t>
+            </w:r>
+            <w:proofErr w:type="spellEnd"/>
+            <w:r>
+              <w:rPr>
+                <w:rFonts w:ascii="GDS Transport Website Light" w:hAnsi="GDS Transport Website Light"/>
+              </w:rPr>
+              <w:t>’)}&gt;&gt;</w:t>
+            </w:r>
+          </w:p>
+        </w:tc>
+        <w:tc>
+          <w:tcPr>
+            <w:tcW w:w="4252" w:type="dxa"/>
+          </w:tcPr>
+          <w:p>
+            <w:pPr>
+              <w:jc w:val="center"/>
+              <w:rPr>
+                <w:rFonts w:ascii="GDS Transport Website Light" w:hAnsi="GDS Transport Website Light"/>
+                <w:b/>
+                <w:bCs/>
+                <w:sz w:val="28"/>
+                <w:szCs w:val="28"/>
+              </w:rPr>
+            </w:pPr>
+            <w:r>
+              <w:rPr>
+                <w:rFonts w:ascii="GDS Transport Website Light" w:hAnsi="GDS Transport Website Light"/>
+                <w:b/>
+                <w:bCs/>
+                <w:sz w:val="28"/>
+                <w:szCs w:val="28"/>
+              </w:rPr>
+              <w:t>In the County Court at</w:t>
+            </w:r>
+            <w:r>
+              <w:rPr>
+                <w:rFonts w:ascii="GDS Transport Website Light" w:hAnsi="GDS Transport Website Light"/>
+                <w:b/>
+                <w:bCs/>
+                <w:sz w:val="28"/>
+                <w:szCs w:val="28"/>
+              </w:rPr>
+              <w:t xml:space="preserve">   </w:t>
+            </w:r>
+            <w:r>
+              <w:rPr>
+                <w:rFonts w:ascii="GDS Transport Website Light" w:hAnsi="GDS Transport Website Light"/>
+                <w:b/>
+                <w:bCs/>
+                <w:szCs w:val="22"/>
+              </w:rPr>
+              <w:t>&lt;&lt;</w:t>
+            </w:r>
+            <w:proofErr w:type="spellStart"/>
+            <w:r>
+              <w:rPr>
+                <w:rFonts w:ascii="GDS Transport Website Light" w:hAnsi="GDS Transport Website Light"/>
+                <w:b/>
+                <w:bCs/>
+                <w:szCs w:val="22"/>
+              </w:rPr>
+              <w:t>courtLocation</w:t>
+            </w:r>
+            <w:proofErr w:type="spellEnd"/>
+            <w:r>
+              <w:rPr>
+                <w:rFonts w:ascii="GDS Transport Website Light" w:hAnsi="GDS Transport Website Light"/>
+                <w:b/>
+                <w:bCs/>
+                <w:szCs w:val="22"/>
+              </w:rPr>
+              <w:t>&gt;&gt;</w:t>
+            </w:r>
+          </w:p>
+        </w:tc>
+        <w:tc>
+          <w:tcPr>
+            <w:tcW w:w="2126" w:type="dxa"/>
+          </w:tcPr>
+          <w:p>
+            <w:pPr>
+              <w:jc w:val="center"/>
+              <w:rPr>
+                <w:rFonts w:ascii="GDS Transport Website Light" w:hAnsi="GDS Transport Website Light"/>
+                <w:sz w:val="28"/>
+                <w:szCs w:val="28"/>
+              </w:rPr>
+            </w:pPr>
+            <w:r>
+              <w:rPr>
+                <w:rFonts w:ascii="GDS Transport Website Light" w:hAnsi="GDS Transport Website Light"/>
+                <w:szCs w:val="22"/>
+              </w:rPr>
+              <w:t xml:space="preserve">Case number: </w:t>
+            </w:r>
+            <w:r>
+              <w:rPr>
+                <w:rFonts w:ascii="GDS Transport Website Light" w:hAnsi="GDS Transport Website Light"/>
+                <w:szCs w:val="22"/>
+              </w:rPr>
+              <w:t>&lt;&lt;</w:t>
+            </w:r>
+            <w:proofErr w:type="spellStart"/>
+            <w:r>
+              <w:rPr>
+                <w:rFonts w:ascii="GDS Transport Website Light" w:hAnsi="GDS Transport Website Light"/>
+                <w:szCs w:val="22"/>
+              </w:rPr>
+              <w:t>c</w:t>
+            </w:r>
+            <w:r>
+              <w:rPr>
+                <w:rFonts w:ascii="GDS Transport Website Light" w:hAnsi="GDS Transport Website Light"/>
+                <w:szCs w:val="22"/>
+              </w:rPr>
+              <w:t>laim</w:t>
+            </w:r>
+            <w:r>
+              <w:rPr>
+                <w:rFonts w:ascii="GDS Transport Website Light" w:hAnsi="GDS Transport Website Light"/>
+                <w:szCs w:val="22"/>
+              </w:rPr>
+              <w:t>Number</w:t>
+            </w:r>
+            <w:proofErr w:type="spellEnd"/>
+            <w:r>
+              <w:rPr>
+                <w:rFonts w:ascii="GDS Transport Website Light" w:hAnsi="GDS Transport Website Light"/>
+                <w:szCs w:val="22"/>
+              </w:rPr>
+              <w:t>&gt;&gt;</w:t>
             </w:r>
           </w:p>
         </w:tc>
@@ -187,54 +238,47 @@
       <w:tr>
         <w:tc>
           <w:tcPr>
-            <w:tcW w:w="1838" w:type="dxa"/>
-            <w:tcBorders>
-              <w:top w:val="nil"/>
-              <w:left w:val="nil"/>
-              <w:bottom w:val="nil"/>
-              <w:right w:val="nil"/>
-            </w:tcBorders>
-          </w:tcPr>
-          <w:p>
-            <w:pPr>
-              <w:rPr>
-                <w:rFonts w:ascii="GDS Transport Website Light" w:hAnsi="GDS Transport Website Light"/>
-              </w:rPr>
-            </w:pPr>
-          </w:p>
-        </w:tc>
-        <w:tc>
-          <w:tcPr>
-            <w:tcW w:w="5250" w:type="dxa"/>
-            <w:tcBorders>
-              <w:top w:val="nil"/>
-              <w:left w:val="nil"/>
-              <w:bottom w:val="nil"/>
-              <w:right w:val="nil"/>
-            </w:tcBorders>
-          </w:tcPr>
-          <w:p>
-            <w:pPr>
-              <w:rPr>
-                <w:rFonts w:ascii="GDS Transport Website Light" w:hAnsi="GDS Transport Website Light"/>
-              </w:rPr>
-            </w:pPr>
-          </w:p>
-        </w:tc>
-        <w:tc>
-          <w:tcPr>
-            <w:tcW w:w="1928" w:type="dxa"/>
-            <w:tcBorders>
-              <w:top w:val="nil"/>
-              <w:left w:val="nil"/>
-              <w:bottom w:val="nil"/>
-              <w:right w:val="nil"/>
-            </w:tcBorders>
-          </w:tcPr>
-          <w:p>
-            <w:pPr>
-              <w:rPr>
-                <w:rFonts w:ascii="GDS Transport Website Light" w:hAnsi="GDS Transport Website Light"/>
+            <w:tcW w:w="2841" w:type="dxa"/>
+          </w:tcPr>
+          <w:p>
+            <w:pPr>
+              <w:rPr>
+                <w:rFonts w:ascii="GDS Transport Website Light" w:hAnsi="GDS Transport Website Light"/>
+                <w:b/>
+                <w:bCs/>
+                <w:sz w:val="28"/>
+                <w:szCs w:val="28"/>
+              </w:rPr>
+            </w:pPr>
+          </w:p>
+        </w:tc>
+        <w:tc>
+          <w:tcPr>
+            <w:tcW w:w="4252" w:type="dxa"/>
+          </w:tcPr>
+          <w:p>
+            <w:pPr>
+              <w:jc w:val="center"/>
+              <w:rPr>
+                <w:rFonts w:ascii="GDS Transport Website Light" w:hAnsi="GDS Transport Website Light"/>
+                <w:b/>
+                <w:bCs/>
+                <w:sz w:val="28"/>
+                <w:szCs w:val="28"/>
+              </w:rPr>
+            </w:pPr>
+          </w:p>
+        </w:tc>
+        <w:tc>
+          <w:tcPr>
+            <w:tcW w:w="2126" w:type="dxa"/>
+          </w:tcPr>
+          <w:p>
+            <w:pPr>
+              <w:rPr>
+                <w:rFonts w:ascii="GDS Transport Website Light" w:hAnsi="GDS Transport Website Light"/>
+                <w:sz w:val="28"/>
+                <w:szCs w:val="28"/>
               </w:rPr>
             </w:pPr>
           </w:p>
@@ -243,31 +287,19 @@
       <w:tr>
         <w:tc>
           <w:tcPr>
-            <w:tcW w:w="1838" w:type="dxa"/>
-            <w:tcBorders>
-              <w:top w:val="nil"/>
-              <w:left w:val="nil"/>
-              <w:bottom w:val="nil"/>
-              <w:right w:val="nil"/>
-            </w:tcBorders>
-          </w:tcPr>
-          <w:p>
-            <w:pPr>
-              <w:rPr>
-                <w:rFonts w:ascii="GDS Transport Website Light" w:hAnsi="GDS Transport Website Light"/>
-              </w:rPr>
-            </w:pPr>
-          </w:p>
-        </w:tc>
-        <w:tc>
-          <w:tcPr>
-            <w:tcW w:w="5250" w:type="dxa"/>
-            <w:tcBorders>
-              <w:top w:val="nil"/>
-              <w:left w:val="nil"/>
-              <w:bottom w:val="nil"/>
-              <w:right w:val="nil"/>
-            </w:tcBorders>
+            <w:tcW w:w="2841" w:type="dxa"/>
+          </w:tcPr>
+          <w:p>
+            <w:pPr>
+              <w:rPr>
+                <w:rFonts w:ascii="GDS Transport Website Light" w:hAnsi="GDS Transport Website Light"/>
+              </w:rPr>
+            </w:pPr>
+          </w:p>
+        </w:tc>
+        <w:tc>
+          <w:tcPr>
+            <w:tcW w:w="4252" w:type="dxa"/>
           </w:tcPr>
           <w:p>
             <w:pPr>
@@ -280,14 +312,7 @@
         </w:tc>
         <w:tc>
           <w:tcPr>
-            <w:tcW w:w="1928" w:type="dxa"/>
-            <w:tcBorders>
-              <w:top w:val="nil"/>
-              <w:left w:val="nil"/>
-              <w:bottom w:val="nil"/>
-              <w:right w:val="nil"/>
-            </w:tcBorders>
-            <w:hideMark/>
+            <w:tcW w:w="2126" w:type="dxa"/>
           </w:tcPr>
           <w:p>
             <w:pPr>
@@ -302,10 +327,10 @@
                 <w:noProof/>
               </w:rPr>
               <w:drawing>
-                <wp:inline distT="0" distB="0" distL="0" distR="0" wp14:anchorId="1028C61B" wp14:editId="0744B2FC">
+                <wp:inline distT="0" distB="0" distL="0" distR="0" wp14:anchorId="67C5840E" wp14:editId="1F67FB02">
                   <wp:extent cx="685800" cy="685800"/>
                   <wp:effectExtent l="0" t="0" r="0" b="0"/>
-                  <wp:docPr id="4" name="Picture 4" descr="A close-up of a logo&#10;&#10;Description automatically generated with medium confidence"/>
+                  <wp:docPr id="1" name="Picture 1" descr="A picture containing text, emblem, symbol, logo&#10;&#10;Description automatically generated"/>
                   <wp:cNvGraphicFramePr>
                     <a:graphicFrameLocks xmlns:a="http://schemas.openxmlformats.org/drawingml/2006/main" noChangeAspect="1"/>
                   </wp:cNvGraphicFramePr>
@@ -313,10 +338,8 @@
                     <a:graphicData uri="http://schemas.openxmlformats.org/drawingml/2006/picture">
                       <pic:pic xmlns:pic="http://schemas.openxmlformats.org/drawingml/2006/picture">
                         <pic:nvPicPr>
-                          <pic:cNvPr id="0" name="Picture 4" descr="A close-up of a logo&#10;&#10;Description automatically generated with medium confidence"/>
-                          <pic:cNvPicPr>
-                            <a:picLocks noChangeAspect="1" noChangeArrowheads="1"/>
-                          </pic:cNvPicPr>
+                          <pic:cNvPr id="2" name="Picture 2" descr="A picture containing text, emblem, symbol, logo&#10;&#10;Description automatically generated"/>
+                          <pic:cNvPicPr/>
                         </pic:nvPicPr>
                         <pic:blipFill>
                           <a:blip r:embed="rId6">
@@ -326,23 +349,18 @@
                               </a:ext>
                             </a:extLst>
                           </a:blip>
-                          <a:srcRect/>
                           <a:stretch>
                             <a:fillRect/>
                           </a:stretch>
                         </pic:blipFill>
-                        <pic:spPr bwMode="auto">
+                        <pic:spPr>
                           <a:xfrm>
                             <a:off x="0" y="0"/>
-                            <a:ext cx="685800" cy="685800"/>
+                            <a:ext cx="690968" cy="690968"/>
                           </a:xfrm>
                           <a:prstGeom prst="rect">
                             <a:avLst/>
                           </a:prstGeom>
-                          <a:noFill/>
-                          <a:ln>
-                            <a:noFill/>
-                          </a:ln>
                         </pic:spPr>
                       </pic:pic>
                     </a:graphicData>
@@ -354,14 +372,14 @@
         </w:tc>
       </w:tr>
       <w:tr>
-        <w:tc>
-          <w:tcPr>
-            <w:tcW w:w="1838" w:type="dxa"/>
+        <w:trPr>
+          <w:trHeight w:val="355"/>
+        </w:trPr>
+        <w:tc>
+          <w:tcPr>
+            <w:tcW w:w="2841" w:type="dxa"/>
             <w:tcBorders>
-              <w:top w:val="nil"/>
-              <w:left w:val="nil"/>
               <w:bottom w:val="single" w:sz="4" w:space="0" w:color="auto"/>
-              <w:right w:val="nil"/>
             </w:tcBorders>
           </w:tcPr>
           <w:p>
@@ -374,12 +392,9 @@
         </w:tc>
         <w:tc>
           <w:tcPr>
-            <w:tcW w:w="5250" w:type="dxa"/>
+            <w:tcW w:w="4252" w:type="dxa"/>
             <w:tcBorders>
-              <w:top w:val="nil"/>
-              <w:left w:val="nil"/>
               <w:bottom w:val="single" w:sz="4" w:space="0" w:color="auto"/>
-              <w:right w:val="nil"/>
             </w:tcBorders>
           </w:tcPr>
           <w:p>
@@ -393,12 +408,9 @@
         </w:tc>
         <w:tc>
           <w:tcPr>
-            <w:tcW w:w="1928" w:type="dxa"/>
+            <w:tcW w:w="2126" w:type="dxa"/>
             <w:tcBorders>
-              <w:top w:val="nil"/>
-              <w:left w:val="nil"/>
               <w:bottom w:val="single" w:sz="4" w:space="0" w:color="auto"/>
-              <w:right w:val="nil"/>
             </w:tcBorders>
           </w:tcPr>
           <w:p>
@@ -415,152 +427,1119 @@
       <w:tr>
         <w:tc>
           <w:tcPr>
-            <w:tcW w:w="1838" w:type="dxa"/>
+            <w:tcW w:w="2841" w:type="dxa"/>
             <w:tcBorders>
               <w:top w:val="single" w:sz="4" w:space="0" w:color="auto"/>
-              <w:left w:val="nil"/>
-              <w:bottom w:val="nil"/>
-              <w:right w:val="nil"/>
             </w:tcBorders>
-            <w:hideMark/>
-          </w:tcPr>
-          <w:p>
-            <w:pPr>
-              <w:rPr>
-                <w:rFonts w:cstheme="minorHAnsi"/>
-              </w:rPr>
-            </w:pPr>
-            <w:r>
-              <w:rPr>
-                <w:rFonts w:cstheme="minorHAnsi"/>
-              </w:rPr>
-              <w:t>Parties</w:t>
-            </w:r>
-          </w:p>
-        </w:tc>
-        <w:tc>
-          <w:tcPr>
-            <w:tcW w:w="5250" w:type="dxa"/>
+          </w:tcPr>
+          <w:p>
+            <w:pPr>
+              <w:rPr>
+                <w:rFonts w:ascii="GDS Transport Website Light" w:hAnsi="GDS Transport Website Light"/>
+                <w:sz w:val="26"/>
+              </w:rPr>
+            </w:pPr>
+          </w:p>
+        </w:tc>
+        <w:tc>
+          <w:tcPr>
+            <w:tcW w:w="4252" w:type="dxa"/>
             <w:tcBorders>
               <w:top w:val="single" w:sz="4" w:space="0" w:color="auto"/>
-              <w:left w:val="nil"/>
-              <w:bottom w:val="nil"/>
-              <w:right w:val="nil"/>
             </w:tcBorders>
-            <w:hideMark/>
           </w:tcPr>
           <w:p>
             <w:pPr>
               <w:jc w:val="center"/>
               <w:rPr>
-                <w:rFonts w:cstheme="minorHAnsi"/>
-              </w:rPr>
-            </w:pPr>
-            <w:r>
-              <w:rPr>
-                <w:rFonts w:cstheme="minorHAnsi"/>
-              </w:rPr>
-              <w:t>&lt;&lt;claimantName&gt;&gt;</w:t>
-            </w:r>
-          </w:p>
-        </w:tc>
-        <w:tc>
-          <w:tcPr>
-            <w:tcW w:w="1928" w:type="dxa"/>
+                <w:rFonts w:ascii="GDS Transport Website Light" w:hAnsi="GDS Transport Website Light"/>
+                <w:sz w:val="26"/>
+              </w:rPr>
+            </w:pPr>
+          </w:p>
+        </w:tc>
+        <w:tc>
+          <w:tcPr>
+            <w:tcW w:w="2126" w:type="dxa"/>
             <w:tcBorders>
               <w:top w:val="single" w:sz="4" w:space="0" w:color="auto"/>
-              <w:left w:val="nil"/>
-              <w:bottom w:val="nil"/>
-              <w:right w:val="nil"/>
             </w:tcBorders>
-            <w:hideMark/>
           </w:tcPr>
           <w:p>
             <w:pPr>
               <w:jc w:val="right"/>
               <w:rPr>
-                <w:rFonts w:cstheme="minorHAnsi"/>
-                <w:noProof/>
-              </w:rPr>
-            </w:pPr>
-            <w:r>
-              <w:rPr>
-                <w:rFonts w:cstheme="minorHAnsi"/>
-                <w:noProof/>
-              </w:rPr>
-              <w:t>Claimant</w:t>
-            </w:r>
+                <w:rFonts w:ascii="GDS Transport Website Light" w:hAnsi="GDS Transport Website Light"/>
+                <w:sz w:val="26"/>
+              </w:rPr>
+            </w:pPr>
           </w:p>
         </w:tc>
       </w:tr>
       <w:tr>
         <w:tc>
           <w:tcPr>
-            <w:tcW w:w="1838" w:type="dxa"/>
+            <w:tcW w:w="2841" w:type="dxa"/>
+          </w:tcPr>
+          <w:p>
+            <w:pPr>
+              <w:rPr>
+                <w:rFonts w:ascii="GDS Transport Website Light" w:hAnsi="GDS Transport Website Light"/>
+                <w:sz w:val="26"/>
+              </w:rPr>
+            </w:pPr>
+            <w:r>
+              <w:rPr>
+                <w:rFonts w:ascii="GDS Transport Website Light" w:hAnsi="GDS Transport Website Light"/>
+                <w:sz w:val="26"/>
+              </w:rPr>
+              <w:t>&lt;&lt;</w:t>
+            </w:r>
+            <w:proofErr w:type="spellStart"/>
+            <w:r>
+              <w:rPr>
+                <w:rFonts w:ascii="GDS Transport Website Light" w:hAnsi="GDS Transport Website Light"/>
+                <w:sz w:val="26"/>
+              </w:rPr>
+              <w:t>cr</w:t>
+            </w:r>
+            <w:proofErr w:type="spellEnd"/>
+            <w:r>
+              <w:rPr>
+                <w:rFonts w:ascii="GDS Transport Website Light" w:hAnsi="GDS Transport Website Light"/>
+                <w:sz w:val="26"/>
+              </w:rPr>
+              <w:t>_{</w:t>
+            </w:r>
+            <w:proofErr w:type="spellStart"/>
+            <w:r>
+              <w:rPr>
+                <w:rFonts w:ascii="GDS Transport Website Light" w:hAnsi="GDS Transport Website Light"/>
+                <w:sz w:val="26"/>
+              </w:rPr>
+              <w:t>isMultiParty</w:t>
+            </w:r>
+            <w:proofErr w:type="spellEnd"/>
+            <w:r>
+              <w:rPr>
+                <w:rFonts w:ascii="GDS Transport Website Light" w:hAnsi="GDS Transport Website Light"/>
+                <w:sz w:val="26"/>
+              </w:rPr>
+              <w:t>=</w:t>
+            </w:r>
+            <w:r>
+              <w:rPr>
+                <w:rFonts w:ascii="GDS Transport Website Light" w:hAnsi="GDS Transport Website Light"/>
+                <w:sz w:val="26"/>
+              </w:rPr>
+              <w:t>=</w:t>
+            </w:r>
+            <w:r>
+              <w:rPr>
+                <w:rFonts w:ascii="GDS Transport Website Light" w:hAnsi="GDS Transport Website Light"/>
+                <w:sz w:val="26"/>
+              </w:rPr>
+              <w:t>'</w:t>
+            </w:r>
+            <w:r>
+              <w:rPr>
+                <w:rFonts w:ascii="GDS Transport Website Light" w:hAnsi="GDS Transport Website Light"/>
+                <w:sz w:val="26"/>
+              </w:rPr>
+              <w:t>No</w:t>
+            </w:r>
+            <w:r>
+              <w:rPr>
+                <w:rFonts w:ascii="GDS Transport Website Light" w:hAnsi="GDS Transport Website Light"/>
+                <w:sz w:val="26"/>
+              </w:rPr>
+              <w:t>'</w:t>
+            </w:r>
+            <w:r>
+              <w:rPr>
+                <w:rFonts w:ascii="GDS Transport Website Light" w:hAnsi="GDS Transport Website Light"/>
+                <w:sz w:val="26"/>
+              </w:rPr>
+              <w:t>}&gt;&gt;</w:t>
+            </w:r>
+          </w:p>
+        </w:tc>
+        <w:tc>
+          <w:tcPr>
+            <w:tcW w:w="4252" w:type="dxa"/>
+          </w:tcPr>
+          <w:p>
+            <w:pPr>
+              <w:jc w:val="center"/>
+              <w:rPr>
+                <w:rFonts w:ascii="GDS Transport Website Light" w:hAnsi="GDS Transport Website Light"/>
+                <w:sz w:val="26"/>
+              </w:rPr>
+            </w:pPr>
+          </w:p>
+        </w:tc>
+        <w:tc>
+          <w:tcPr>
+            <w:tcW w:w="2126" w:type="dxa"/>
+          </w:tcPr>
+          <w:p>
+            <w:pPr>
+              <w:jc w:val="right"/>
+              <w:rPr>
+                <w:rFonts w:ascii="GDS Transport Website Light" w:hAnsi="GDS Transport Website Light"/>
+                <w:sz w:val="26"/>
+              </w:rPr>
+            </w:pPr>
+          </w:p>
+        </w:tc>
+      </w:tr>
+      <w:tr>
+        <w:tc>
+          <w:tcPr>
+            <w:tcW w:w="2841" w:type="dxa"/>
+          </w:tcPr>
+          <w:p>
+            <w:pPr>
+              <w:rPr>
+                <w:rFonts w:ascii="GDS Transport Website Light" w:hAnsi="GDS Transport Website Light"/>
+                <w:sz w:val="26"/>
+              </w:rPr>
+            </w:pPr>
+            <w:r>
+              <w:rPr>
+                <w:rFonts w:ascii="GDS Transport Website Light" w:hAnsi="GDS Transport Website Light"/>
+                <w:sz w:val="26"/>
+              </w:rPr>
+              <w:t>Parties</w:t>
+            </w:r>
+          </w:p>
+        </w:tc>
+        <w:tc>
+          <w:tcPr>
+            <w:tcW w:w="4252" w:type="dxa"/>
+          </w:tcPr>
+          <w:p>
+            <w:pPr>
+              <w:jc w:val="center"/>
+              <w:rPr>
+                <w:rFonts w:ascii="GDS Transport Website Light" w:hAnsi="GDS Transport Website Light"/>
+                <w:sz w:val="26"/>
+              </w:rPr>
+            </w:pPr>
+            <w:r>
+              <w:rPr>
+                <w:rFonts w:ascii="GDS Transport Website Light" w:hAnsi="GDS Transport Website Light"/>
+                <w:sz w:val="26"/>
+              </w:rPr>
+              <w:t>&lt;&lt;claimant1Name&gt;&gt;</w:t>
+            </w:r>
+          </w:p>
+        </w:tc>
+        <w:tc>
+          <w:tcPr>
+            <w:tcW w:w="2126" w:type="dxa"/>
+          </w:tcPr>
+          <w:p>
+            <w:pPr>
+              <w:jc w:val="right"/>
+              <w:rPr>
+                <w:rFonts w:ascii="GDS Transport Website Light" w:hAnsi="GDS Transport Website Light"/>
+                <w:sz w:val="26"/>
+              </w:rPr>
+            </w:pPr>
+            <w:r>
+              <w:rPr>
+                <w:rFonts w:ascii="GDS Transport Website Light" w:hAnsi="GDS Transport Website Light"/>
+                <w:sz w:val="26"/>
+              </w:rPr>
+              <w:t>Claimant</w:t>
+            </w:r>
+          </w:p>
+        </w:tc>
+      </w:tr>
+      <w:tr>
+        <w:tc>
+          <w:tcPr>
+            <w:tcW w:w="2841" w:type="dxa"/>
+          </w:tcPr>
+          <w:p>
+            <w:pPr>
+              <w:rPr>
+                <w:rFonts w:ascii="GDS Transport Website Light" w:hAnsi="GDS Transport Website Light"/>
+                <w:sz w:val="26"/>
+              </w:rPr>
+            </w:pPr>
+          </w:p>
+        </w:tc>
+        <w:tc>
+          <w:tcPr>
+            <w:tcW w:w="4252" w:type="dxa"/>
+          </w:tcPr>
+          <w:p>
+            <w:pPr>
+              <w:jc w:val="center"/>
+              <w:rPr>
+                <w:rFonts w:ascii="GDS Transport Website Light" w:hAnsi="GDS Transport Website Light"/>
+                <w:sz w:val="26"/>
+              </w:rPr>
+            </w:pPr>
+            <w:r>
+              <w:rPr>
+                <w:rFonts w:ascii="GDS Transport Website Light" w:hAnsi="GDS Transport Website Light"/>
+                <w:sz w:val="26"/>
+              </w:rPr>
+              <w:t>&lt;&lt;defendant1Name&gt;&gt;</w:t>
+            </w:r>
+          </w:p>
+        </w:tc>
+        <w:tc>
+          <w:tcPr>
+            <w:tcW w:w="2126" w:type="dxa"/>
+          </w:tcPr>
+          <w:p>
+            <w:pPr>
+              <w:jc w:val="right"/>
+              <w:rPr>
+                <w:rFonts w:ascii="GDS Transport Website Light" w:hAnsi="GDS Transport Website Light"/>
+                <w:sz w:val="26"/>
+              </w:rPr>
+            </w:pPr>
+            <w:r>
+              <w:rPr>
+                <w:rFonts w:ascii="GDS Transport Website Light" w:hAnsi="GDS Transport Website Light"/>
+                <w:sz w:val="26"/>
+              </w:rPr>
+              <w:t>Defendant</w:t>
+            </w:r>
+          </w:p>
+        </w:tc>
+      </w:tr>
+      <w:tr>
+        <w:tc>
+          <w:tcPr>
+            <w:tcW w:w="2841" w:type="dxa"/>
+          </w:tcPr>
+          <w:p>
+            <w:pPr>
+              <w:rPr>
+                <w:rFonts w:ascii="GDS Transport Website Light" w:hAnsi="GDS Transport Website Light"/>
+                <w:sz w:val="26"/>
+              </w:rPr>
+            </w:pPr>
+            <w:r>
+              <w:rPr>
+                <w:rFonts w:ascii="GDS Transport Website Light" w:hAnsi="GDS Transport Website Light"/>
+                <w:sz w:val="26"/>
+              </w:rPr>
+              <w:t>&lt;&lt;er_&gt;&gt;</w:t>
+            </w:r>
+          </w:p>
+        </w:tc>
+        <w:tc>
+          <w:tcPr>
+            <w:tcW w:w="4252" w:type="dxa"/>
+          </w:tcPr>
+          <w:p>
+            <w:pPr>
+              <w:jc w:val="center"/>
+              <w:rPr>
+                <w:rFonts w:ascii="GDS Transport Website Light" w:hAnsi="GDS Transport Website Light"/>
+                <w:sz w:val="26"/>
+              </w:rPr>
+            </w:pPr>
+          </w:p>
+        </w:tc>
+        <w:tc>
+          <w:tcPr>
+            <w:tcW w:w="2126" w:type="dxa"/>
+          </w:tcPr>
+          <w:p>
+            <w:pPr>
+              <w:jc w:val="right"/>
+              <w:rPr>
+                <w:rFonts w:ascii="GDS Transport Website Light" w:hAnsi="GDS Transport Website Light"/>
+                <w:sz w:val="26"/>
+              </w:rPr>
+            </w:pPr>
+          </w:p>
+        </w:tc>
+      </w:tr>
+      <w:tr>
+        <w:tc>
+          <w:tcPr>
+            <w:tcW w:w="2841" w:type="dxa"/>
+          </w:tcPr>
+          <w:p>
+            <w:pPr>
+              <w:rPr>
+                <w:rFonts w:ascii="GDS Transport Website Light" w:hAnsi="GDS Transport Website Light"/>
+                <w:sz w:val="26"/>
+              </w:rPr>
+            </w:pPr>
+          </w:p>
+        </w:tc>
+        <w:tc>
+          <w:tcPr>
+            <w:tcW w:w="4252" w:type="dxa"/>
+          </w:tcPr>
+          <w:p>
+            <w:pPr>
+              <w:jc w:val="center"/>
+              <w:rPr>
+                <w:rFonts w:ascii="GDS Transport Website Light" w:hAnsi="GDS Transport Website Light"/>
+                <w:sz w:val="26"/>
+              </w:rPr>
+            </w:pPr>
+          </w:p>
+        </w:tc>
+        <w:tc>
+          <w:tcPr>
+            <w:tcW w:w="2126" w:type="dxa"/>
+          </w:tcPr>
+          <w:p>
+            <w:pPr>
+              <w:jc w:val="right"/>
+              <w:rPr>
+                <w:rFonts w:ascii="GDS Transport Website Light" w:hAnsi="GDS Transport Website Light"/>
+                <w:sz w:val="26"/>
+              </w:rPr>
+            </w:pPr>
+          </w:p>
+        </w:tc>
+      </w:tr>
+      <w:tr>
+        <w:tc>
+          <w:tcPr>
+            <w:tcW w:w="9219" w:type="dxa"/>
+            <w:gridSpan w:val="3"/>
+          </w:tcPr>
+          <w:p>
+            <w:pPr>
+              <w:rPr>
+                <w:rFonts w:ascii="GDS Transport Website Light" w:hAnsi="GDS Transport Website Light"/>
+                <w:sz w:val="26"/>
+              </w:rPr>
+            </w:pPr>
+            <w:r>
+              <w:rPr>
+                <w:rFonts w:ascii="GDS Transport Website Light" w:hAnsi="GDS Transport Website Light"/>
+                <w:sz w:val="26"/>
+              </w:rPr>
+              <w:t>&lt;&lt;</w:t>
+            </w:r>
+            <w:proofErr w:type="spellStart"/>
+            <w:r>
+              <w:rPr>
+                <w:rFonts w:ascii="GDS Transport Website Light" w:hAnsi="GDS Transport Website Light"/>
+                <w:sz w:val="26"/>
+              </w:rPr>
+              <w:t>cr</w:t>
+            </w:r>
+            <w:proofErr w:type="spellEnd"/>
+            <w:r>
+              <w:rPr>
+                <w:rFonts w:ascii="GDS Transport Website Light" w:hAnsi="GDS Transport Website Light"/>
+                <w:sz w:val="26"/>
+              </w:rPr>
+              <w:t>_{</w:t>
+            </w:r>
+            <w:proofErr w:type="spellStart"/>
+            <w:r>
+              <w:rPr>
+                <w:rFonts w:ascii="GDS Transport Website Light" w:hAnsi="GDS Transport Website Light"/>
+                <w:sz w:val="26"/>
+              </w:rPr>
+              <w:t>isMultiParty</w:t>
+            </w:r>
+            <w:proofErr w:type="spellEnd"/>
+            <w:r>
+              <w:rPr>
+                <w:rFonts w:ascii="GDS Transport Website Light" w:hAnsi="GDS Transport Website Light"/>
+                <w:sz w:val="26"/>
+              </w:rPr>
+              <w:t>=</w:t>
+            </w:r>
+            <w:r>
+              <w:rPr>
+                <w:rFonts w:ascii="GDS Transport Website Light" w:hAnsi="GDS Transport Website Light"/>
+                <w:sz w:val="26"/>
+              </w:rPr>
+              <w:t>=</w:t>
+            </w:r>
+            <w:r>
+              <w:rPr>
+                <w:rFonts w:ascii="GDS Transport Website Light" w:hAnsi="GDS Transport Website Light"/>
+                <w:sz w:val="26"/>
+              </w:rPr>
+              <w:t>'Yes'</w:t>
+            </w:r>
+            <w:r>
+              <w:rPr>
+                <w:rFonts w:ascii="GDS Transport Website Light" w:hAnsi="GDS Transport Website Light"/>
+                <w:sz w:val="26"/>
+              </w:rPr>
+              <w:t>}&gt;&gt;</w:t>
+            </w:r>
+          </w:p>
+        </w:tc>
+      </w:tr>
+      <w:tr>
+        <w:tc>
+          <w:tcPr>
+            <w:tcW w:w="2841" w:type="dxa"/>
+          </w:tcPr>
+          <w:p>
+            <w:pPr>
+              <w:rPr>
+                <w:rFonts w:ascii="GDS Transport Website Light" w:hAnsi="GDS Transport Website Light"/>
+                <w:sz w:val="26"/>
+              </w:rPr>
+            </w:pPr>
+            <w:r>
+              <w:rPr>
+                <w:rFonts w:ascii="GDS Transport Website Light" w:hAnsi="GDS Transport Website Light"/>
+                <w:sz w:val="26"/>
+              </w:rPr>
+              <w:t>Parties</w:t>
+            </w:r>
+          </w:p>
+        </w:tc>
+        <w:tc>
+          <w:tcPr>
+            <w:tcW w:w="4252" w:type="dxa"/>
+          </w:tcPr>
+          <w:p>
+            <w:pPr>
+              <w:jc w:val="center"/>
+              <w:rPr>
+                <w:rFonts w:ascii="GDS Transport Website Light" w:hAnsi="GDS Transport Website Light"/>
+                <w:sz w:val="26"/>
+              </w:rPr>
+            </w:pPr>
+            <w:r>
+              <w:rPr>
+                <w:rFonts w:ascii="GDS Transport Website Light" w:hAnsi="GDS Transport Website Light"/>
+                <w:sz w:val="26"/>
+              </w:rPr>
+              <w:t>&lt;&lt;claimant1Name&gt;&gt;</w:t>
+            </w:r>
+          </w:p>
+        </w:tc>
+        <w:tc>
+          <w:tcPr>
+            <w:tcW w:w="2126" w:type="dxa"/>
+          </w:tcPr>
+          <w:p>
+            <w:pPr>
+              <w:jc w:val="right"/>
+              <w:rPr>
+                <w:rFonts w:ascii="GDS Transport Website Light" w:hAnsi="GDS Transport Website Light"/>
+                <w:sz w:val="26"/>
+              </w:rPr>
+            </w:pPr>
+            <w:r>
+              <w:rPr>
+                <w:rFonts w:ascii="GDS Transport Website Light" w:hAnsi="GDS Transport Website Light"/>
+                <w:sz w:val="26"/>
+              </w:rPr>
+              <w:t>Claimant 1</w:t>
+            </w:r>
+          </w:p>
+        </w:tc>
+      </w:tr>
+      <w:tr>
+        <w:tc>
+          <w:tcPr>
+            <w:tcW w:w="2841" w:type="dxa"/>
+          </w:tcPr>
+          <w:p>
+            <w:pPr>
+              <w:rPr>
+                <w:rFonts w:ascii="GDS Transport Website Light" w:hAnsi="GDS Transport Website Light"/>
+                <w:sz w:val="26"/>
+              </w:rPr>
+            </w:pPr>
+            <w:r>
+              <w:rPr>
+                <w:rFonts w:ascii="GDS Transport Website Light" w:hAnsi="GDS Transport Website Light"/>
+                <w:sz w:val="26"/>
+              </w:rPr>
+              <w:t>&lt;&lt;</w:t>
+            </w:r>
+            <w:proofErr w:type="spellStart"/>
+            <w:r>
+              <w:rPr>
+                <w:rFonts w:ascii="GDS Transport Website Light" w:hAnsi="GDS Transport Website Light"/>
+                <w:sz w:val="26"/>
+              </w:rPr>
+              <w:t>cr</w:t>
+            </w:r>
+            <w:proofErr w:type="spellEnd"/>
+            <w:r>
+              <w:rPr>
+                <w:rFonts w:ascii="GDS Transport Website Light" w:hAnsi="GDS Transport Website Light"/>
+                <w:sz w:val="26"/>
+              </w:rPr>
+              <w:t>_{</w:t>
+            </w:r>
+            <w:r>
+              <w:rPr>
+                <w:rFonts w:ascii="GDS Transport Website Light" w:hAnsi="GDS Transport Website Light"/>
+                <w:sz w:val="26"/>
+              </w:rPr>
+              <w:t xml:space="preserve"> </w:t>
+            </w:r>
+            <w:r>
+              <w:rPr>
+                <w:rFonts w:ascii="GDS Transport Website Light" w:hAnsi="GDS Transport Website Light"/>
+                <w:sz w:val="26"/>
+              </w:rPr>
+              <w:t>claimant</w:t>
+            </w:r>
+            <w:r>
+              <w:rPr>
+                <w:rFonts w:ascii="GDS Transport Website Light" w:hAnsi="GDS Transport Website Light"/>
+                <w:sz w:val="26"/>
+              </w:rPr>
+              <w:t>2</w:t>
+            </w:r>
+            <w:r>
+              <w:rPr>
+                <w:rFonts w:ascii="GDS Transport Website Light" w:hAnsi="GDS Transport Website Light"/>
+                <w:sz w:val="26"/>
+              </w:rPr>
+              <w:t>Name</w:t>
+            </w:r>
+            <w:r>
+              <w:rPr>
+                <w:rFonts w:ascii="GDS Transport Website Light" w:hAnsi="GDS Transport Website Light"/>
+                <w:sz w:val="26"/>
+              </w:rPr>
+              <w:t xml:space="preserve"> !</w:t>
+            </w:r>
+            <w:r>
+              <w:rPr>
+                <w:rFonts w:ascii="GDS Transport Website Light" w:hAnsi="GDS Transport Website Light"/>
+                <w:sz w:val="26"/>
+              </w:rPr>
+              <w:t>=</w:t>
+            </w:r>
+            <w:r>
+              <w:rPr>
+                <w:rFonts w:ascii="GDS Transport Website Light" w:hAnsi="GDS Transport Website Light"/>
+                <w:sz w:val="26"/>
+              </w:rPr>
+              <w:t>null</w:t>
+            </w:r>
+            <w:r>
+              <w:rPr>
+                <w:rFonts w:ascii="GDS Transport Website Light" w:hAnsi="GDS Transport Website Light"/>
+                <w:sz w:val="26"/>
+              </w:rPr>
+              <w:t>}&gt;&gt;</w:t>
+            </w:r>
+          </w:p>
+        </w:tc>
+        <w:tc>
+          <w:tcPr>
+            <w:tcW w:w="4252" w:type="dxa"/>
+          </w:tcPr>
+          <w:p>
+            <w:pPr>
+              <w:jc w:val="center"/>
+              <w:rPr>
+                <w:rFonts w:ascii="GDS Transport Website Light" w:hAnsi="GDS Transport Website Light"/>
+                <w:sz w:val="26"/>
+              </w:rPr>
+            </w:pPr>
+          </w:p>
+        </w:tc>
+        <w:tc>
+          <w:tcPr>
+            <w:tcW w:w="2126" w:type="dxa"/>
+          </w:tcPr>
+          <w:p>
+            <w:pPr>
+              <w:jc w:val="right"/>
+              <w:rPr>
+                <w:rFonts w:ascii="GDS Transport Website Light" w:hAnsi="GDS Transport Website Light"/>
+                <w:sz w:val="26"/>
+              </w:rPr>
+            </w:pPr>
+          </w:p>
+        </w:tc>
+      </w:tr>
+      <w:tr>
+        <w:tc>
+          <w:tcPr>
+            <w:tcW w:w="2841" w:type="dxa"/>
+          </w:tcPr>
+          <w:p>
+            <w:pPr>
+              <w:rPr>
+                <w:rFonts w:ascii="GDS Transport Website Light" w:hAnsi="GDS Transport Website Light"/>
+                <w:sz w:val="26"/>
+              </w:rPr>
+            </w:pPr>
+          </w:p>
+        </w:tc>
+        <w:tc>
+          <w:tcPr>
+            <w:tcW w:w="4252" w:type="dxa"/>
+          </w:tcPr>
+          <w:p>
+            <w:pPr>
+              <w:jc w:val="center"/>
+              <w:rPr>
+                <w:rFonts w:ascii="GDS Transport Website Light" w:hAnsi="GDS Transport Website Light"/>
+                <w:sz w:val="26"/>
+              </w:rPr>
+            </w:pPr>
+            <w:r>
+              <w:rPr>
+                <w:rFonts w:ascii="GDS Transport Website Light" w:hAnsi="GDS Transport Website Light"/>
+                <w:sz w:val="26"/>
+              </w:rPr>
+              <w:t>&lt;&lt;claimant</w:t>
+            </w:r>
+            <w:r>
+              <w:rPr>
+                <w:rFonts w:ascii="GDS Transport Website Light" w:hAnsi="GDS Transport Website Light"/>
+                <w:sz w:val="26"/>
+              </w:rPr>
+              <w:t>2</w:t>
+            </w:r>
+            <w:r>
+              <w:rPr>
+                <w:rFonts w:ascii="GDS Transport Website Light" w:hAnsi="GDS Transport Website Light"/>
+                <w:sz w:val="26"/>
+              </w:rPr>
+              <w:t>Name&gt;&gt;</w:t>
+            </w:r>
+          </w:p>
+        </w:tc>
+        <w:tc>
+          <w:tcPr>
+            <w:tcW w:w="2126" w:type="dxa"/>
+          </w:tcPr>
+          <w:p>
+            <w:pPr>
+              <w:jc w:val="right"/>
+              <w:rPr>
+                <w:rFonts w:ascii="GDS Transport Website Light" w:hAnsi="GDS Transport Website Light"/>
+                <w:sz w:val="26"/>
+              </w:rPr>
+            </w:pPr>
+            <w:r>
+              <w:rPr>
+                <w:rFonts w:ascii="GDS Transport Website Light" w:hAnsi="GDS Transport Website Light"/>
+                <w:sz w:val="26"/>
+              </w:rPr>
+              <w:t>Claimant 2</w:t>
+            </w:r>
+          </w:p>
+        </w:tc>
+      </w:tr>
+      <w:tr>
+        <w:tc>
+          <w:tcPr>
+            <w:tcW w:w="2841" w:type="dxa"/>
+          </w:tcPr>
+          <w:p>
+            <w:pPr>
+              <w:rPr>
+                <w:rFonts w:ascii="GDS Transport Website Light" w:hAnsi="GDS Transport Website Light"/>
+                <w:sz w:val="26"/>
+              </w:rPr>
+            </w:pPr>
+            <w:r>
+              <w:rPr>
+                <w:rFonts w:ascii="GDS Transport Website Light" w:hAnsi="GDS Transport Website Light"/>
+                <w:sz w:val="26"/>
+              </w:rPr>
+              <w:t>&lt;&lt;er_&gt;&gt;</w:t>
+            </w:r>
+          </w:p>
+        </w:tc>
+        <w:tc>
+          <w:tcPr>
+            <w:tcW w:w="4252" w:type="dxa"/>
+          </w:tcPr>
+          <w:p>
+            <w:pPr>
+              <w:jc w:val="center"/>
+              <w:rPr>
+                <w:rFonts w:ascii="GDS Transport Website Light" w:hAnsi="GDS Transport Website Light"/>
+                <w:sz w:val="26"/>
+              </w:rPr>
+            </w:pPr>
+          </w:p>
+        </w:tc>
+        <w:tc>
+          <w:tcPr>
+            <w:tcW w:w="2126" w:type="dxa"/>
+          </w:tcPr>
+          <w:p>
+            <w:pPr>
+              <w:jc w:val="right"/>
+              <w:rPr>
+                <w:rFonts w:ascii="GDS Transport Website Light" w:hAnsi="GDS Transport Website Light"/>
+                <w:sz w:val="26"/>
+              </w:rPr>
+            </w:pPr>
+          </w:p>
+        </w:tc>
+      </w:tr>
+      <w:tr>
+        <w:tc>
+          <w:tcPr>
+            <w:tcW w:w="2841" w:type="dxa"/>
+          </w:tcPr>
+          <w:p>
+            <w:pPr>
+              <w:rPr>
+                <w:rFonts w:ascii="GDS Transport Website Light" w:hAnsi="GDS Transport Website Light"/>
+                <w:sz w:val="26"/>
+              </w:rPr>
+            </w:pPr>
+          </w:p>
+        </w:tc>
+        <w:tc>
+          <w:tcPr>
+            <w:tcW w:w="4252" w:type="dxa"/>
+          </w:tcPr>
+          <w:p>
+            <w:pPr>
+              <w:jc w:val="center"/>
+              <w:rPr>
+                <w:rFonts w:ascii="GDS Transport Website Light" w:hAnsi="GDS Transport Website Light"/>
+                <w:sz w:val="26"/>
+              </w:rPr>
+            </w:pPr>
+            <w:r>
+              <w:rPr>
+                <w:rFonts w:ascii="GDS Transport Website Light" w:hAnsi="GDS Transport Website Light"/>
+                <w:sz w:val="26"/>
+              </w:rPr>
+              <w:t>&lt;&lt;defendant</w:t>
+            </w:r>
+            <w:r>
+              <w:rPr>
+                <w:rFonts w:ascii="GDS Transport Website Light" w:hAnsi="GDS Transport Website Light"/>
+                <w:sz w:val="26"/>
+              </w:rPr>
+              <w:t>1</w:t>
+            </w:r>
+            <w:r>
+              <w:rPr>
+                <w:rFonts w:ascii="GDS Transport Website Light" w:hAnsi="GDS Transport Website Light"/>
+                <w:sz w:val="26"/>
+              </w:rPr>
+              <w:t>Name&gt;&gt;</w:t>
+            </w:r>
+          </w:p>
+        </w:tc>
+        <w:tc>
+          <w:tcPr>
+            <w:tcW w:w="2126" w:type="dxa"/>
+          </w:tcPr>
+          <w:p>
+            <w:pPr>
+              <w:jc w:val="right"/>
+              <w:rPr>
+                <w:rFonts w:ascii="GDS Transport Website Light" w:hAnsi="GDS Transport Website Light"/>
+                <w:sz w:val="26"/>
+              </w:rPr>
+            </w:pPr>
+            <w:r>
+              <w:rPr>
+                <w:rFonts w:ascii="GDS Transport Website Light" w:hAnsi="GDS Transport Website Light"/>
+                <w:sz w:val="26"/>
+              </w:rPr>
+              <w:t>Defendant</w:t>
+            </w:r>
+            <w:r>
+              <w:rPr>
+                <w:rFonts w:ascii="GDS Transport Website Light" w:hAnsi="GDS Transport Website Light"/>
+                <w:sz w:val="26"/>
+              </w:rPr>
+              <w:t xml:space="preserve"> 1</w:t>
+            </w:r>
+          </w:p>
+        </w:tc>
+      </w:tr>
+      <w:tr>
+        <w:tc>
+          <w:tcPr>
+            <w:tcW w:w="2841" w:type="dxa"/>
+          </w:tcPr>
+          <w:p>
+            <w:pPr>
+              <w:rPr>
+                <w:rFonts w:ascii="GDS Transport Website Light" w:hAnsi="GDS Transport Website Light"/>
+                <w:sz w:val="26"/>
+              </w:rPr>
+            </w:pPr>
+            <w:r>
+              <w:rPr>
+                <w:rFonts w:ascii="GDS Transport Website Light" w:hAnsi="GDS Transport Website Light"/>
+                <w:sz w:val="26"/>
+              </w:rPr>
+              <w:t>&lt;&lt;</w:t>
+            </w:r>
+            <w:proofErr w:type="spellStart"/>
+            <w:r>
+              <w:rPr>
+                <w:rFonts w:ascii="GDS Transport Website Light" w:hAnsi="GDS Transport Website Light"/>
+                <w:sz w:val="26"/>
+              </w:rPr>
+              <w:t>cr</w:t>
+            </w:r>
+            <w:proofErr w:type="spellEnd"/>
+            <w:r>
+              <w:rPr>
+                <w:rFonts w:ascii="GDS Transport Website Light" w:hAnsi="GDS Transport Website Light"/>
+                <w:sz w:val="26"/>
+              </w:rPr>
+              <w:t>_{ defendant2Name</w:t>
+            </w:r>
+            <w:r>
+              <w:rPr>
+                <w:rFonts w:ascii="GDS Transport Website Light" w:hAnsi="GDS Transport Website Light"/>
+                <w:sz w:val="26"/>
+              </w:rPr>
+              <w:t>!</w:t>
+            </w:r>
+            <w:r>
+              <w:rPr>
+                <w:rFonts w:ascii="GDS Transport Website Light" w:hAnsi="GDS Transport Website Light"/>
+                <w:sz w:val="26"/>
+              </w:rPr>
+              <w:t>=</w:t>
+            </w:r>
+            <w:r>
+              <w:rPr>
+                <w:rFonts w:ascii="GDS Transport Website Light" w:hAnsi="GDS Transport Website Light"/>
+                <w:sz w:val="26"/>
+              </w:rPr>
+              <w:t>null</w:t>
+            </w:r>
+            <w:r>
+              <w:rPr>
+                <w:rFonts w:ascii="GDS Transport Website Light" w:hAnsi="GDS Transport Website Light"/>
+                <w:sz w:val="26"/>
+              </w:rPr>
+              <w:t>}&gt;&gt;</w:t>
+            </w:r>
+          </w:p>
+        </w:tc>
+        <w:tc>
+          <w:tcPr>
+            <w:tcW w:w="4252" w:type="dxa"/>
+          </w:tcPr>
+          <w:p>
+            <w:pPr>
+              <w:rPr>
+                <w:rFonts w:ascii="GDS Transport Website Light" w:hAnsi="GDS Transport Website Light"/>
+                <w:sz w:val="26"/>
+              </w:rPr>
+            </w:pPr>
+          </w:p>
+        </w:tc>
+        <w:tc>
+          <w:tcPr>
+            <w:tcW w:w="2126" w:type="dxa"/>
+          </w:tcPr>
+          <w:p>
+            <w:pPr>
+              <w:rPr>
+                <w:rFonts w:ascii="GDS Transport Website Light" w:hAnsi="GDS Transport Website Light"/>
+                <w:sz w:val="26"/>
+              </w:rPr>
+            </w:pPr>
+          </w:p>
+        </w:tc>
+      </w:tr>
+      <w:tr>
+        <w:tc>
+          <w:tcPr>
+            <w:tcW w:w="2841" w:type="dxa"/>
+          </w:tcPr>
+          <w:p>
+            <w:pPr>
+              <w:rPr>
+                <w:rFonts w:ascii="GDS Transport Website Light" w:hAnsi="GDS Transport Website Light"/>
+                <w:sz w:val="26"/>
+              </w:rPr>
+            </w:pPr>
+          </w:p>
+        </w:tc>
+        <w:tc>
+          <w:tcPr>
+            <w:tcW w:w="4252" w:type="dxa"/>
+          </w:tcPr>
+          <w:p>
+            <w:pPr>
+              <w:jc w:val="center"/>
+              <w:rPr>
+                <w:rFonts w:ascii="GDS Transport Website Light" w:hAnsi="GDS Transport Website Light"/>
+                <w:sz w:val="26"/>
+              </w:rPr>
+            </w:pPr>
+            <w:r>
+              <w:rPr>
+                <w:rFonts w:ascii="GDS Transport Website Light" w:hAnsi="GDS Transport Website Light"/>
+                <w:sz w:val="26"/>
+              </w:rPr>
+              <w:t>&lt;&lt;defendant2Name&gt;&gt;</w:t>
+            </w:r>
+          </w:p>
+        </w:tc>
+        <w:tc>
+          <w:tcPr>
+            <w:tcW w:w="2126" w:type="dxa"/>
+          </w:tcPr>
+          <w:p>
+            <w:pPr>
+              <w:jc w:val="right"/>
+              <w:rPr>
+                <w:rFonts w:ascii="GDS Transport Website Light" w:hAnsi="GDS Transport Website Light"/>
+                <w:sz w:val="26"/>
+              </w:rPr>
+            </w:pPr>
+            <w:r>
+              <w:rPr>
+                <w:rFonts w:ascii="GDS Transport Website Light" w:hAnsi="GDS Transport Website Light"/>
+                <w:sz w:val="26"/>
+              </w:rPr>
+              <w:t>Defendant</w:t>
+            </w:r>
+            <w:r>
+              <w:rPr>
+                <w:rFonts w:ascii="GDS Transport Website Light" w:hAnsi="GDS Transport Website Light"/>
+                <w:sz w:val="26"/>
+              </w:rPr>
+              <w:t xml:space="preserve"> 2</w:t>
+            </w:r>
+          </w:p>
+        </w:tc>
+      </w:tr>
+      <w:tr>
+        <w:tc>
+          <w:tcPr>
+            <w:tcW w:w="2841" w:type="dxa"/>
+          </w:tcPr>
+          <w:p>
+            <w:pPr>
+              <w:rPr>
+                <w:rFonts w:ascii="GDS Transport Website Light" w:hAnsi="GDS Transport Website Light"/>
+                <w:sz w:val="26"/>
+              </w:rPr>
+            </w:pPr>
+            <w:r>
+              <w:rPr>
+                <w:rFonts w:ascii="GDS Transport Website Light" w:hAnsi="GDS Transport Website Light"/>
+                <w:sz w:val="26"/>
+              </w:rPr>
+              <w:t>&lt;&lt;er_&gt;&gt;</w:t>
+            </w:r>
+          </w:p>
+        </w:tc>
+        <w:tc>
+          <w:tcPr>
+            <w:tcW w:w="4252" w:type="dxa"/>
+          </w:tcPr>
+          <w:p>
+            <w:pPr>
+              <w:jc w:val="center"/>
+              <w:rPr>
+                <w:rFonts w:ascii="GDS Transport Website Light" w:hAnsi="GDS Transport Website Light"/>
+                <w:sz w:val="26"/>
+              </w:rPr>
+            </w:pPr>
+          </w:p>
+        </w:tc>
+        <w:tc>
+          <w:tcPr>
+            <w:tcW w:w="2126" w:type="dxa"/>
+          </w:tcPr>
+          <w:p>
+            <w:pPr>
+              <w:jc w:val="right"/>
+              <w:rPr>
+                <w:rFonts w:ascii="GDS Transport Website Light" w:hAnsi="GDS Transport Website Light"/>
+                <w:sz w:val="26"/>
+              </w:rPr>
+            </w:pPr>
+          </w:p>
+        </w:tc>
+      </w:tr>
+      <w:tr>
+        <w:tc>
+          <w:tcPr>
+            <w:tcW w:w="2841" w:type="dxa"/>
+          </w:tcPr>
+          <w:p>
+            <w:pPr>
+              <w:rPr>
+                <w:rFonts w:ascii="GDS Transport Website Light" w:hAnsi="GDS Transport Website Light"/>
+                <w:sz w:val="26"/>
+              </w:rPr>
+            </w:pPr>
+            <w:r>
+              <w:rPr>
+                <w:rFonts w:ascii="GDS Transport Website Light" w:hAnsi="GDS Transport Website Light"/>
+                <w:sz w:val="26"/>
+              </w:rPr>
+              <w:t>&lt;&lt;er_&gt;&gt;</w:t>
+            </w:r>
+          </w:p>
+        </w:tc>
+        <w:tc>
+          <w:tcPr>
+            <w:tcW w:w="4252" w:type="dxa"/>
+          </w:tcPr>
+          <w:p>
+            <w:pPr>
+              <w:jc w:val="center"/>
+              <w:rPr>
+                <w:rFonts w:ascii="GDS Transport Website Light" w:hAnsi="GDS Transport Website Light"/>
+                <w:sz w:val="26"/>
+              </w:rPr>
+            </w:pPr>
+          </w:p>
+        </w:tc>
+        <w:tc>
+          <w:tcPr>
+            <w:tcW w:w="2126" w:type="dxa"/>
+          </w:tcPr>
+          <w:p>
+            <w:pPr>
+              <w:jc w:val="right"/>
+              <w:rPr>
+                <w:rFonts w:ascii="GDS Transport Website Light" w:hAnsi="GDS Transport Website Light"/>
+                <w:sz w:val="26"/>
+              </w:rPr>
+            </w:pPr>
+          </w:p>
+        </w:tc>
+      </w:tr>
+      <w:tr>
+        <w:tc>
+          <w:tcPr>
+            <w:tcW w:w="9219" w:type="dxa"/>
+            <w:gridSpan w:val="3"/>
             <w:tcBorders>
-              <w:top w:val="nil"/>
-              <w:left w:val="nil"/>
               <w:bottom w:val="single" w:sz="4" w:space="0" w:color="auto"/>
-              <w:right w:val="nil"/>
             </w:tcBorders>
           </w:tcPr>
           <w:p>
             <w:pPr>
               <w:rPr>
                 <w:rFonts w:ascii="GDS Transport Website Light" w:hAnsi="GDS Transport Website Light"/>
-              </w:rPr>
-            </w:pPr>
-          </w:p>
-        </w:tc>
-        <w:tc>
-          <w:tcPr>
-            <w:tcW w:w="5250" w:type="dxa"/>
-            <w:tcBorders>
-              <w:top w:val="nil"/>
-              <w:left w:val="nil"/>
-              <w:bottom w:val="single" w:sz="4" w:space="0" w:color="auto"/>
-              <w:right w:val="nil"/>
-            </w:tcBorders>
-            <w:hideMark/>
-          </w:tcPr>
-          <w:p>
-            <w:pPr>
-              <w:jc w:val="center"/>
-              <w:rPr>
-                <w:rFonts w:ascii="GDS Transport Website Light" w:hAnsi="GDS Transport Website Light"/>
-              </w:rPr>
-            </w:pPr>
-            <w:r>
-              <w:t>&lt;&lt;defendantName&gt;&gt;</w:t>
-            </w:r>
-          </w:p>
-        </w:tc>
-        <w:tc>
-          <w:tcPr>
-            <w:tcW w:w="1928" w:type="dxa"/>
-            <w:tcBorders>
-              <w:top w:val="nil"/>
-              <w:left w:val="nil"/>
-              <w:bottom w:val="single" w:sz="4" w:space="0" w:color="auto"/>
-              <w:right w:val="nil"/>
-            </w:tcBorders>
-            <w:hideMark/>
-          </w:tcPr>
-          <w:p>
-            <w:pPr>
-              <w:jc w:val="right"/>
-              <w:rPr>
-                <w:rFonts w:ascii="GDS Transport Website Light" w:hAnsi="GDS Transport Website Light"/>
-                <w:noProof/>
-              </w:rPr>
-            </w:pPr>
-            <w:r>
-              <w:rPr>
-                <w:rFonts w:cstheme="minorHAnsi"/>
-                <w:noProof/>
-              </w:rPr>
-              <w:t>Defendant</w:t>
-            </w:r>
+                <w:szCs w:val="22"/>
+              </w:rPr>
+            </w:pPr>
           </w:p>
         </w:tc>
       </w:tr>
@@ -576,16 +1555,46 @@
         <w:rPr>
           <w:rFonts w:cstheme="minorHAnsi"/>
         </w:rPr>
-        <w:t>This order is made by &lt;&lt;judgeNameTitle&gt;&gt; on &lt;&lt;</w:t>
+        <w:t>This order is made by &lt;&lt;</w:t>
       </w:r>
-      <w:r>
-        <w:t>submittedOn</w:t>
-      </w:r>
+      <w:proofErr w:type="spellStart"/>
       <w:r>
         <w:rPr>
           <w:rFonts w:cstheme="minorHAnsi"/>
         </w:rPr>
-        <w:t>&gt;&gt; at &lt;&lt;courtName&gt;&gt;.</w:t>
+        <w:t>judgeNameTitle</w:t>
+      </w:r>
+      <w:proofErr w:type="spellEnd"/>
+      <w:r>
+        <w:rPr>
+          <w:rFonts w:cstheme="minorHAnsi"/>
+        </w:rPr>
+        <w:t>&gt;&gt; on &lt;&lt;</w:t>
+      </w:r>
+      <w:proofErr w:type="spellStart"/>
+      <w:r>
+        <w:t>submittedOn</w:t>
+      </w:r>
+      <w:proofErr w:type="spellEnd"/>
+      <w:r>
+        <w:rPr>
+          <w:rFonts w:cstheme="minorHAnsi"/>
+        </w:rPr>
+        <w:t>&gt;&gt; at &lt;&lt;</w:t>
+      </w:r>
+      <w:proofErr w:type="spellStart"/>
+      <w:r>
+        <w:rPr>
+          <w:rFonts w:cstheme="minorHAnsi"/>
+        </w:rPr>
+        <w:t>courtName</w:t>
+      </w:r>
+      <w:proofErr w:type="spellEnd"/>
+      <w:r>
+        <w:rPr>
+          <w:rFonts w:cstheme="minorHAnsi"/>
+        </w:rPr>
+        <w:t>&gt;&gt;.</w:t>
       </w:r>
     </w:p>
     <w:p>
@@ -640,9 +1649,11 @@
         </w:rPr>
         <w:t>&lt;&lt;</w:t>
       </w:r>
+      <w:proofErr w:type="spellStart"/>
       <w:r>
         <w:t>judgeRecital</w:t>
       </w:r>
+      <w:proofErr w:type="spellEnd"/>
       <w:r>
         <w:rPr>
           <w:rFonts w:cstheme="minorHAnsi"/>
@@ -692,7 +1703,15 @@
     </w:p>
     <w:p>
       <w:r>
-        <w:t>&lt;&lt;generalOrder&gt;&gt;</w:t>
+        <w:t>&lt;&lt;</w:t>
+      </w:r>
+      <w:proofErr w:type="spellStart"/>
+      <w:r>
+        <w:t>generalOrder</w:t>
+      </w:r>
+      <w:proofErr w:type="spellEnd"/>
+      <w:r>
+        <w:t>&gt;&gt;</w:t>
       </w:r>
     </w:p>
     <w:p>
@@ -704,7 +1723,15 @@
     </w:p>
     <w:p>
       <w:r>
-        <w:t>&lt;&lt;judicialByCourtsInitiative&gt;&gt;</w:t>
+        <w:t>&lt;&lt;</w:t>
+      </w:r>
+      <w:proofErr w:type="spellStart"/>
+      <w:r>
+        <w:t>judicialByCourtsInitiative</w:t>
+      </w:r>
+      <w:proofErr w:type="spellEnd"/>
+      <w:r>
+        <w:t>&gt;&gt;</w:t>
       </w:r>
     </w:p>
     <w:p/>
@@ -723,7 +1750,25 @@
           <w:sz w:val="27"/>
           <w:szCs w:val="27"/>
         </w:rPr>
-        <w:t xml:space="preserve">&lt;&lt;cs_{reasonAvailable==’Yes’ }&gt;&gt; </w:t>
+        <w:t>&lt;&lt;cs_{</w:t>
+      </w:r>
+      <w:proofErr w:type="spellStart"/>
+      <w:r>
+        <w:rPr>
+          <w:color w:val="000000"/>
+          <w:sz w:val="27"/>
+          <w:szCs w:val="27"/>
+        </w:rPr>
+        <w:t>reasonAvailable</w:t>
+      </w:r>
+      <w:proofErr w:type="spellEnd"/>
+      <w:r>
+        <w:rPr>
+          <w:color w:val="000000"/>
+          <w:sz w:val="27"/>
+          <w:szCs w:val="27"/>
+        </w:rPr>
+        <w:t xml:space="preserve">==’Yes’ }&gt;&gt; </w:t>
       </w:r>
       <w:r>
         <w:rPr>
@@ -752,14 +1797,21 @@
         </w:rPr>
       </w:pPr>
       <w:r>
-        <w:t>&lt;&lt;reasonForDecision&gt;&gt;</w:t>
+        <w:t>&lt;&lt;</w:t>
+      </w:r>
+      <w:proofErr w:type="spellStart"/>
+      <w:r>
+        <w:t>reasonForDecision</w:t>
+      </w:r>
+      <w:proofErr w:type="spellEnd"/>
+      <w:r>
+        <w:t>&gt;&gt;</w:t>
       </w:r>
     </w:p>
     <w:p/>
     <w:sectPr>
       <w:footerReference w:type="even" r:id="rId7"/>
-      <w:footerReference w:type="default" r:id="rId8"/>
-      <w:footerReference w:type="first" r:id="rId9"/>
+      <w:footerReference w:type="first" r:id="rId8"/>
       <w:pgSz w:w="11906" w:h="16838"/>
       <w:pgMar w:top="1440" w:right="1440" w:bottom="1440" w:left="1440" w:header="708" w:footer="708" w:gutter="0"/>
       <w:cols w:space="708"/>
@@ -917,16 +1969,6 @@
 </file>
 
 <file path=word/footer2.xml><?xml version="1.0" encoding="utf-8"?>
-<w:ftr xmlns:wpc="http://schemas.microsoft.com/office/word/2010/wordprocessingCanvas" xmlns:cx="http://schemas.microsoft.com/office/drawing/2014/chartex" xmlns:cx1="http://schemas.microsoft.com/office/drawing/2015/9/8/chartex" xmlns:cx2="http://schemas.microsoft.com/office/drawing/2015/10/21/chartex" xmlns:cx3="http://schemas.microsoft.com/office/drawing/2016/5/9/chartex" xmlns:cx4="http://schemas.microsoft.com/office/drawing/2016/5/10/chartex" xmlns:cx5="http://schemas.microsoft.com/office/drawing/2016/5/11/chartex" xmlns:cx6="http://schemas.microsoft.com/office/drawing/2016/5/12/chartex" xmlns:cx7="http://schemas.microsoft.com/office/drawing/2016/5/13/chartex" xmlns:cx8="http://schemas.microsoft.com/office/drawing/2016/5/14/chartex" xmlns:mc="http://schemas.openxmlformats.org/markup-compatibility/2006" xmlns:aink="http://schemas.microsoft.com/office/drawing/2016/ink" xmlns:am3d="http://schemas.microsoft.com/office/drawing/2017/model3d" xmlns:o="urn:schemas-microsoft-com:office:office" xmlns:oel="http://schemas.microsoft.com/office/2019/extlst" xmlns:r="http://schemas.openxmlformats.org/officeDocument/2006/relationships" xmlns:m="http://schemas.openxmlformats.org/officeDocument/2006/math" xmlns:v="urn:schemas-microsoft-com:vml" xmlns:wp14="http://schemas.microsoft.com/office/word/2010/wordprocessingDrawing" xmlns:wp="http://schemas.openxmlformats.org/drawingml/2006/wordprocessingDrawing" xmlns:w10="urn:schemas-microsoft-com:office:word" xmlns:w="http://schemas.openxmlformats.org/wordprocessingml/2006/main" xmlns:w14="http://schemas.microsoft.com/office/word/2010/wordml" xmlns:w15="http://schemas.microsoft.com/office/word/2012/wordml" xmlns:w16cex="http://schemas.microsoft.com/office/word/2018/wordml/cex" xmlns:w16cid="http://schemas.microsoft.com/office/word/2016/wordml/cid" xmlns:w16="http://schemas.microsoft.com/office/word/2018/wordml" xmlns:w16sdtdh="http://schemas.microsoft.com/office/word/2020/wordml/sdtdatahash" xmlns:w16se="http://schemas.microsoft.com/office/word/2015/wordml/symex" xmlns:wpg="http://schemas.microsoft.com/office/word/2010/wordprocessingGroup" xmlns:wpi="http://schemas.microsoft.com/office/word/2010/wordprocessingInk" xmlns:wne="http://schemas.microsoft.com/office/word/2006/wordml" xmlns:wps="http://schemas.microsoft.com/office/word/2010/wordprocessingShape" mc:Ignorable="w14 w15 w16se w16cid w16 w16cex w16sdtdh wp14">
-  <w:p>
-    <w:pPr>
-      <w:pStyle w:val="Footer"/>
-    </w:pPr>
-  </w:p>
-</w:ftr>
-</file>
-
-<file path=word/footer3.xml><?xml version="1.0" encoding="utf-8"?>
 <w:ftr xmlns:wpc="http://schemas.microsoft.com/office/word/2010/wordprocessingCanvas" xmlns:cx="http://schemas.microsoft.com/office/drawing/2014/chartex" xmlns:cx1="http://schemas.microsoft.com/office/drawing/2015/9/8/chartex" xmlns:cx2="http://schemas.microsoft.com/office/drawing/2015/10/21/chartex" xmlns:cx3="http://schemas.microsoft.com/office/drawing/2016/5/9/chartex" xmlns:cx4="http://schemas.microsoft.com/office/drawing/2016/5/10/chartex" xmlns:cx5="http://schemas.microsoft.com/office/drawing/2016/5/11/chartex" xmlns:cx6="http://schemas.microsoft.com/office/drawing/2016/5/12/chartex" xmlns:cx7="http://schemas.microsoft.com/office/drawing/2016/5/13/chartex" xmlns:cx8="http://schemas.microsoft.com/office/drawing/2016/5/14/chartex" xmlns:mc="http://schemas.openxmlformats.org/markup-compatibility/2006" xmlns:aink="http://schemas.microsoft.com/office/drawing/2016/ink" xmlns:am3d="http://schemas.microsoft.com/office/drawing/2017/model3d" xmlns:o="urn:schemas-microsoft-com:office:office" xmlns:oel="http://schemas.microsoft.com/office/2019/extlst" xmlns:r="http://schemas.openxmlformats.org/officeDocument/2006/relationships" xmlns:m="http://schemas.openxmlformats.org/officeDocument/2006/math" xmlns:v="urn:schemas-microsoft-com:vml" xmlns:wp14="http://schemas.microsoft.com/office/word/2010/wordprocessingDrawing" xmlns:wp="http://schemas.openxmlformats.org/drawingml/2006/wordprocessingDrawing" xmlns:w10="urn:schemas-microsoft-com:office:word" xmlns:w="http://schemas.openxmlformats.org/wordprocessingml/2006/main" xmlns:w14="http://schemas.microsoft.com/office/word/2010/wordml" xmlns:w15="http://schemas.microsoft.com/office/word/2012/wordml" xmlns:w16cex="http://schemas.microsoft.com/office/word/2018/wordml/cex" xmlns:w16cid="http://schemas.microsoft.com/office/word/2016/wordml/cid" xmlns:w16="http://schemas.microsoft.com/office/word/2018/wordml" xmlns:w16sdtdh="http://schemas.microsoft.com/office/word/2020/wordml/sdtdatahash" xmlns:w16se="http://schemas.microsoft.com/office/word/2015/wordml/symex" xmlns:wpg="http://schemas.microsoft.com/office/word/2010/wordprocessingGroup" xmlns:wpi="http://schemas.microsoft.com/office/word/2010/wordprocessingInk" xmlns:wne="http://schemas.microsoft.com/office/word/2006/wordml" xmlns:wps="http://schemas.microsoft.com/office/word/2010/wordprocessingShape" mc:Ignorable="w14 w15 w16se w16cid w16 w16cex w16sdtdh wp14">
   <w:p>
     <w:pPr>
@@ -1584,6 +2626,27 @@
       </w:tblBorders>
     </w:tblPr>
   </w:style>
+  <w:style w:type="paragraph" w:styleId="Header">
+    <w:name w:val="header"/>
+    <w:basedOn w:val="Normal"/>
+    <w:link w:val="HeaderChar"/>
+    <w:uiPriority w:val="99"/>
+    <w:unhideWhenUsed/>
+    <w:rsid w:val="002E3EC8"/>
+    <w:pPr>
+      <w:tabs>
+        <w:tab w:val="center" w:pos="4513"/>
+        <w:tab w:val="right" w:pos="9026"/>
+      </w:tabs>
+    </w:pPr>
+  </w:style>
+  <w:style w:type="character" w:customStyle="1" w:styleId="HeaderChar">
+    <w:name w:val="Header Char"/>
+    <w:basedOn w:val="DefaultParagraphFont"/>
+    <w:link w:val="Header"/>
+    <w:uiPriority w:val="99"/>
+    <w:rsid w:val="002E3EC8"/>
+  </w:style>
 </w:styles>
 </file>
 

</xml_diff>